<commit_message>
edit content in file dacta.docx
</commit_message>
<xml_diff>
--- a/DatabaseAnalyst/final/edit/DacTa.docx
+++ b/DatabaseAnalyst/final/edit/DacTa.docx
@@ -7,17 +7,20 @@
         <w:jc w:val="center"/>
         <w:rPr>
           <w:b/>
-        </w:rPr>
-      </w:pPr>
-      <w:r>
-        <w:rPr>
-          <w:b/>
+          <w:sz w:val="44"/>
+        </w:rPr>
+      </w:pPr>
+      <w:r>
+        <w:rPr>
+          <w:b/>
+          <w:sz w:val="44"/>
         </w:rPr>
         <w:t>Phân tích thiết kế hệ thống quản lý bán linh kiện</w:t>
       </w:r>
       <w:r>
         <w:rPr>
           <w:b/>
+          <w:sz w:val="44"/>
         </w:rPr>
         <w:t xml:space="preserve"> máy tính</w:t>
       </w:r>
@@ -339,6 +342,11 @@
         <w:t>p đơn mua hàng theo yêu cầu của khách và</w:t>
       </w:r>
       <w:r>
+        <w:t xml:space="preserve"> lap phieu xuat, nhan vien</w:t>
+      </w:r>
+      <w:bookmarkStart w:id="0" w:name="_GoBack"/>
+      <w:bookmarkEnd w:id="0"/>
+      <w:r>
         <w:t xml:space="preserve"> </w:t>
       </w:r>
       <w:r>
@@ -589,6 +597,7 @@
         <w:ind w:left="1872"/>
       </w:pPr>
       <w:r>
+        <w:lastRenderedPageBreak/>
         <w:t>+ Nhân viên bán hàng chuyển hàng từ kho ra bán</w:t>
       </w:r>
       <w:r>
@@ -604,11 +613,7 @@
         <w:t>ác kệ tủ là nơi trưng bày nhiều mặt hàng đầy đủ các chủng loại để thuận tiện cho khách hàng mua hàng và giúp cho nhân viên bán hàng dễ kiể</w:t>
       </w:r>
       <w:r>
-        <w:t xml:space="preserve">m </w:t>
-      </w:r>
-      <w:r>
-        <w:lastRenderedPageBreak/>
-        <w:t xml:space="preserve">soát hàng hóa ở cửa hàng và bổ sung hàng khi hết hàng. Hằng ngày căn cứ vào tình hình bán hàng ở cửa hàng, bộ </w:t>
+        <w:t xml:space="preserve">m soát hàng hóa ở cửa hàng và bổ sung hàng khi hết hàng. Hằng ngày căn cứ vào tình hình bán hàng ở cửa hàng, bộ </w:t>
       </w:r>
       <w:r>
         <w:t xml:space="preserve">tin học </w:t>
@@ -747,6 +752,7 @@
           <w:noProof/>
           <w:color w:val="FF0000"/>
         </w:rPr>
+        <w:lastRenderedPageBreak/>
         <w:drawing>
           <wp:anchor distT="0" distB="0" distL="114300" distR="114300" simplePos="0" relativeHeight="251663872" behindDoc="0" locked="0" layoutInCell="1" allowOverlap="1" wp14:anchorId="6071191B" wp14:editId="6DDD10C0">
             <wp:simplePos x="0" y="0"/>
@@ -821,7 +827,6 @@
           <w:b/>
           <w:color w:val="FF0000"/>
         </w:rPr>
-        <w:lastRenderedPageBreak/>
         <w:t xml:space="preserve"> </w:t>
       </w:r>
     </w:p>
@@ -915,6 +920,7 @@
           <w:b/>
           <w:noProof/>
         </w:rPr>
+        <w:lastRenderedPageBreak/>
         <w:drawing>
           <wp:anchor distT="0" distB="0" distL="114300" distR="114300" simplePos="0" relativeHeight="251655168" behindDoc="0" locked="0" layoutInCell="1" allowOverlap="1" wp14:anchorId="67EEE576" wp14:editId="52E5DF78">
             <wp:simplePos x="0" y="0"/>
@@ -969,7 +975,19 @@
         <w:rPr>
           <w:b/>
         </w:rPr>
-        <w:t>Biểu đồ luông dữ liệu m</w:t>
+        <w:t xml:space="preserve">Biểu đồ </w:t>
+      </w:r>
+      <w:r>
+        <w:rPr>
+          <w:b/>
+        </w:rPr>
+        <w:t xml:space="preserve">luồng </w:t>
+      </w:r>
+      <w:r>
+        <w:rPr>
+          <w:b/>
+        </w:rPr>
+        <w:t>dữ liệu m</w:t>
       </w:r>
       <w:r>
         <w:rPr>
@@ -1078,8 +1096,6 @@
         </w:rPr>
         <w:t>ức đỉnh</w:t>
       </w:r>
-      <w:bookmarkStart w:id="0" w:name="_GoBack"/>
-      <w:bookmarkEnd w:id="0"/>
     </w:p>
     <w:p>
       <w:pPr>
@@ -1155,6 +1171,7 @@
           <w:b/>
           <w:noProof/>
         </w:rPr>
+        <w:lastRenderedPageBreak/>
         <w:drawing>
           <wp:anchor distT="0" distB="0" distL="114300" distR="114300" simplePos="0" relativeHeight="251650560" behindDoc="0" locked="0" layoutInCell="1" allowOverlap="1" wp14:anchorId="754F8CEE" wp14:editId="07DE75BC">
             <wp:simplePos x="0" y="0"/>
@@ -11591,7 +11608,7 @@
 </file>
 
 <file path=customXml/itemProps1.xml><?xml version="1.0" encoding="utf-8"?>
-<ds:datastoreItem xmlns:ds="http://schemas.openxmlformats.org/officeDocument/2006/customXml" ds:itemID="{967A5D5C-8B76-4F29-88B6-8C6BBD177388}">
+<ds:datastoreItem xmlns:ds="http://schemas.openxmlformats.org/officeDocument/2006/customXml" ds:itemID="{8CDBB277-6EFA-47EF-B0E5-D27BE942D8A6}">
   <ds:schemaRefs>
     <ds:schemaRef ds:uri="http://schemas.openxmlformats.org/officeDocument/2006/bibliography"/>
   </ds:schemaRefs>

</xml_diff>

<commit_message>
final edit dacta.docx on monday
</commit_message>
<xml_diff>
--- a/DatabaseAnalyst/final/edit/DacTa.docx
+++ b/DatabaseAnalyst/final/edit/DacTa.docx
@@ -273,7 +273,7 @@
         <w:t>a hàng</w:t>
       </w:r>
       <w:r>
-        <w:t xml:space="preserve"> phân hàng theo từng loại và từng loại được quản lý bởi danh mục</w:t>
+        <w:t xml:space="preserve"> phân hàng theo từng danh mục</w:t>
       </w:r>
       <w:r>
         <w:t>,</w:t>
@@ -342,10 +342,20 @@
         <w:t>p đơn mua hàng theo yêu cầu của khách và</w:t>
       </w:r>
       <w:r>
-        <w:t xml:space="preserve"> lap phieu xuat, nhan vien</w:t>
-      </w:r>
-      <w:bookmarkStart w:id="0" w:name="_GoBack"/>
-      <w:bookmarkEnd w:id="0"/>
+        <w:t xml:space="preserve"> lập</w:t>
+      </w:r>
+      <w:r>
+        <w:t xml:space="preserve"> phi</w:t>
+      </w:r>
+      <w:r>
+        <w:t>ếu xuấ</w:t>
+      </w:r>
+      <w:r>
+        <w:t>t, nhân viê</w:t>
+      </w:r>
+      <w:r>
+        <w:t>n</w:t>
+      </w:r>
       <w:r>
         <w:t xml:space="preserve"> </w:t>
       </w:r>
@@ -752,20 +762,27 @@
           <w:noProof/>
           <w:color w:val="FF0000"/>
         </w:rPr>
-        <w:lastRenderedPageBreak/>
         <w:drawing>
-          <wp:anchor distT="0" distB="0" distL="114300" distR="114300" simplePos="0" relativeHeight="251663872" behindDoc="0" locked="0" layoutInCell="1" allowOverlap="1" wp14:anchorId="6071191B" wp14:editId="6DDD10C0">
+          <wp:anchor distT="0" distB="0" distL="114300" distR="114300" simplePos="0" relativeHeight="251665408" behindDoc="1" locked="0" layoutInCell="1" allowOverlap="1" wp14:anchorId="65EBFE50" wp14:editId="29882106">
             <wp:simplePos x="0" y="0"/>
             <wp:positionH relativeFrom="column">
-              <wp:posOffset>106045</wp:posOffset>
+              <wp:posOffset>163195</wp:posOffset>
             </wp:positionH>
             <wp:positionV relativeFrom="paragraph">
-              <wp:posOffset>375920</wp:posOffset>
+              <wp:posOffset>342265</wp:posOffset>
             </wp:positionV>
-            <wp:extent cx="5580380" cy="6416675"/>
-            <wp:effectExtent l="0" t="0" r="1270" b="3175"/>
-            <wp:wrapSquare wrapText="bothSides"/>
-            <wp:docPr id="12" name="Picture 12"/>
+            <wp:extent cx="5580380" cy="5791200"/>
+            <wp:effectExtent l="0" t="0" r="1270" b="0"/>
+            <wp:wrapTight wrapText="bothSides">
+              <wp:wrapPolygon edited="0">
+                <wp:start x="0" y="0"/>
+                <wp:lineTo x="0" y="21529"/>
+                <wp:lineTo x="21531" y="21529"/>
+                <wp:lineTo x="21531" y="0"/>
+                <wp:lineTo x="0" y="0"/>
+              </wp:wrapPolygon>
+            </wp:wrapTight>
+            <wp:docPr id="7" name="Picture 7"/>
             <wp:cNvGraphicFramePr>
               <a:graphicFrameLocks xmlns:a="http://schemas.openxmlformats.org/drawingml/2006/main" noChangeAspect="1"/>
             </wp:cNvGraphicFramePr>
@@ -773,7 +790,7 @@
               <a:graphicData uri="http://schemas.openxmlformats.org/drawingml/2006/picture">
                 <pic:pic xmlns:pic="http://schemas.openxmlformats.org/drawingml/2006/picture">
                   <pic:nvPicPr>
-                    <pic:cNvPr id="12" name="PhanCapChucNang.png"/>
+                    <pic:cNvPr id="7" name="PhanCapChucNang.png"/>
                     <pic:cNvPicPr/>
                   </pic:nvPicPr>
                   <pic:blipFill>
@@ -791,7 +808,7 @@
                   <pic:spPr>
                     <a:xfrm>
                       <a:off x="0" y="0"/>
-                      <a:ext cx="5580380" cy="6416675"/>
+                      <a:ext cx="5580380" cy="5791200"/>
                     </a:xfrm>
                     <a:prstGeom prst="rect">
                       <a:avLst/>
@@ -812,6 +829,8 @@
         </w:rPr>
         <w:t>Biểu đồ phân cấp chức năng</w:t>
       </w:r>
+      <w:bookmarkStart w:id="0" w:name="_GoBack"/>
+      <w:bookmarkEnd w:id="0"/>
     </w:p>
     <w:p>
       <w:pPr>
@@ -827,6 +846,7 @@
           <w:b/>
           <w:color w:val="FF0000"/>
         </w:rPr>
+        <w:lastRenderedPageBreak/>
         <w:t xml:space="preserve"> </w:t>
       </w:r>
     </w:p>
@@ -920,7 +940,6 @@
           <w:b/>
           <w:noProof/>
         </w:rPr>
-        <w:lastRenderedPageBreak/>
         <w:drawing>
           <wp:anchor distT="0" distB="0" distL="114300" distR="114300" simplePos="0" relativeHeight="251655168" behindDoc="0" locked="0" layoutInCell="1" allowOverlap="1" wp14:anchorId="67EEE576" wp14:editId="52E5DF78">
             <wp:simplePos x="0" y="0"/>
@@ -1026,21 +1045,40 @@
       </w:pPr>
       <w:r>
         <w:rPr>
+          <w:b/>
+        </w:rPr>
+        <w:t>Biểu đồ luồng dữ liệu m</w:t>
+      </w:r>
+      <w:r>
+        <w:rPr>
+          <w:b/>
+        </w:rPr>
+        <w:t>ức đỉnh</w:t>
+      </w:r>
+    </w:p>
+    <w:p>
+      <w:pPr>
+        <w:pStyle w:val="ListParagraph"/>
+        <w:ind w:left="1080"/>
+        <w:jc w:val="center"/>
+      </w:pPr>
+      <w:r>
+        <w:rPr>
           <w:noProof/>
         </w:rPr>
         <w:drawing>
-          <wp:anchor distT="0" distB="0" distL="114300" distR="114300" simplePos="0" relativeHeight="251666944" behindDoc="0" locked="0" layoutInCell="1" allowOverlap="1" wp14:anchorId="12C790A6" wp14:editId="0D04FA90">
+          <wp:anchor distT="0" distB="0" distL="114300" distR="114300" simplePos="0" relativeHeight="251654144" behindDoc="0" locked="0" layoutInCell="1" allowOverlap="1" wp14:anchorId="443FDF01" wp14:editId="615B04A0">
             <wp:simplePos x="0" y="0"/>
             <wp:positionH relativeFrom="column">
-              <wp:posOffset>-182228</wp:posOffset>
+              <wp:posOffset>56515</wp:posOffset>
             </wp:positionH>
             <wp:positionV relativeFrom="paragraph">
-              <wp:posOffset>307203</wp:posOffset>
+              <wp:posOffset>194310</wp:posOffset>
             </wp:positionV>
-            <wp:extent cx="5939155" cy="3270250"/>
-            <wp:effectExtent l="0" t="0" r="4445" b="6350"/>
+            <wp:extent cx="6054090" cy="3336290"/>
+            <wp:effectExtent l="0" t="0" r="3810" b="0"/>
             <wp:wrapSquare wrapText="bothSides"/>
-            <wp:docPr id="1" name="Picture 1"/>
+            <wp:docPr id="2" name="Picture 2"/>
             <wp:cNvGraphicFramePr>
               <a:graphicFrameLocks xmlns:a="http://schemas.openxmlformats.org/drawingml/2006/main" noChangeAspect="1"/>
             </wp:cNvGraphicFramePr>
@@ -1048,7 +1086,7 @@
               <a:graphicData uri="http://schemas.openxmlformats.org/drawingml/2006/picture">
                 <pic:pic xmlns:pic="http://schemas.openxmlformats.org/drawingml/2006/picture">
                   <pic:nvPicPr>
-                    <pic:cNvPr id="1" name="MucDinh.png"/>
+                    <pic:cNvPr id="2" name="MucDinh.png"/>
                     <pic:cNvPicPr/>
                   </pic:nvPicPr>
                   <pic:blipFill>
@@ -1066,7 +1104,7 @@
                   <pic:spPr>
                     <a:xfrm>
                       <a:off x="0" y="0"/>
-                      <a:ext cx="5939155" cy="3270250"/>
+                      <a:ext cx="6054090" cy="3336290"/>
                     </a:xfrm>
                     <a:prstGeom prst="rect">
                       <a:avLst/>
@@ -1084,25 +1122,6 @@
           </wp:anchor>
         </w:drawing>
       </w:r>
-      <w:r>
-        <w:rPr>
-          <w:b/>
-        </w:rPr>
-        <w:t>Biểu đồ luồng dữ liệu m</w:t>
-      </w:r>
-      <w:r>
-        <w:rPr>
-          <w:b/>
-        </w:rPr>
-        <w:t>ức đỉnh</w:t>
-      </w:r>
-    </w:p>
-    <w:p>
-      <w:pPr>
-        <w:pStyle w:val="ListParagraph"/>
-        <w:ind w:left="1080"/>
-        <w:jc w:val="center"/>
-      </w:pPr>
     </w:p>
     <w:p>
       <w:pPr>
@@ -1171,9 +1190,8 @@
           <w:b/>
           <w:noProof/>
         </w:rPr>
-        <w:lastRenderedPageBreak/>
         <w:drawing>
-          <wp:anchor distT="0" distB="0" distL="114300" distR="114300" simplePos="0" relativeHeight="251650560" behindDoc="0" locked="0" layoutInCell="1" allowOverlap="1" wp14:anchorId="754F8CEE" wp14:editId="07DE75BC">
+          <wp:anchor distT="0" distB="0" distL="114300" distR="114300" simplePos="0" relativeHeight="251654144" behindDoc="0" locked="0" layoutInCell="1" allowOverlap="1" wp14:anchorId="754F8CEE" wp14:editId="07DE75BC">
             <wp:simplePos x="0" y="0"/>
             <wp:positionH relativeFrom="column">
               <wp:posOffset>-50165</wp:posOffset>
@@ -1275,18 +1293,18 @@
           <w:noProof/>
         </w:rPr>
         <w:drawing>
-          <wp:anchor distT="0" distB="0" distL="114300" distR="114300" simplePos="0" relativeHeight="251658240" behindDoc="0" locked="0" layoutInCell="1" allowOverlap="1" wp14:anchorId="65A49AAE" wp14:editId="76CEFFB7">
+          <wp:anchor distT="0" distB="0" distL="114300" distR="114300" simplePos="0" relativeHeight="251658240" behindDoc="0" locked="0" layoutInCell="1" allowOverlap="1" wp14:anchorId="4374334F" wp14:editId="5BE13DFB">
             <wp:simplePos x="0" y="0"/>
             <wp:positionH relativeFrom="column">
-              <wp:posOffset>-478138</wp:posOffset>
+              <wp:posOffset>-1270</wp:posOffset>
             </wp:positionH>
             <wp:positionV relativeFrom="paragraph">
-              <wp:posOffset>281374</wp:posOffset>
+              <wp:posOffset>223520</wp:posOffset>
             </wp:positionV>
-            <wp:extent cx="6353175" cy="2990215"/>
-            <wp:effectExtent l="0" t="0" r="9525" b="635"/>
+            <wp:extent cx="6029960" cy="3261995"/>
+            <wp:effectExtent l="0" t="0" r="8890" b="0"/>
             <wp:wrapSquare wrapText="bothSides"/>
-            <wp:docPr id="10" name="Picture 10"/>
+            <wp:docPr id="5" name="Picture 5"/>
             <wp:cNvGraphicFramePr>
               <a:graphicFrameLocks xmlns:a="http://schemas.openxmlformats.org/drawingml/2006/main" noChangeAspect="1"/>
             </wp:cNvGraphicFramePr>
@@ -1294,7 +1312,7 @@
               <a:graphicData uri="http://schemas.openxmlformats.org/drawingml/2006/picture">
                 <pic:pic xmlns:pic="http://schemas.openxmlformats.org/drawingml/2006/picture">
                   <pic:nvPicPr>
-                    <pic:cNvPr id="10" name="CapNhatDuLieu_MucDuoiDinh.png"/>
+                    <pic:cNvPr id="5" name="CapNhatDuLieu_MucDuoiDinh.png"/>
                     <pic:cNvPicPr/>
                   </pic:nvPicPr>
                   <pic:blipFill>
@@ -1312,7 +1330,7 @@
                   <pic:spPr>
                     <a:xfrm>
                       <a:off x="0" y="0"/>
-                      <a:ext cx="6353175" cy="2990215"/>
+                      <a:ext cx="6029960" cy="3261995"/>
                     </a:xfrm>
                     <a:prstGeom prst="rect">
                       <a:avLst/>
@@ -1398,7 +1416,7 @@
         </w:rPr>
         <w:lastRenderedPageBreak/>
         <w:drawing>
-          <wp:anchor distT="0" distB="0" distL="114300" distR="114300" simplePos="0" relativeHeight="251665920" behindDoc="0" locked="0" layoutInCell="1" allowOverlap="1" wp14:anchorId="2B8D4865" wp14:editId="661F2641">
+          <wp:anchor distT="0" distB="0" distL="114300" distR="114300" simplePos="0" relativeHeight="251661312" behindDoc="0" locked="0" layoutInCell="1" allowOverlap="1" wp14:anchorId="2B8D4865" wp14:editId="661F2641">
             <wp:simplePos x="0" y="0"/>
             <wp:positionH relativeFrom="column">
               <wp:posOffset>-1476</wp:posOffset>
@@ -1496,7 +1514,7 @@
           <w:noProof/>
         </w:rPr>
         <w:drawing>
-          <wp:anchor distT="0" distB="0" distL="114300" distR="114300" simplePos="0" relativeHeight="251661824" behindDoc="0" locked="0" layoutInCell="1" allowOverlap="1" wp14:anchorId="241E33E0" wp14:editId="35B8E4F4">
+          <wp:anchor distT="0" distB="0" distL="114300" distR="114300" simplePos="0" relativeHeight="251659264" behindDoc="0" locked="0" layoutInCell="1" allowOverlap="1" wp14:anchorId="241E33E0" wp14:editId="35B8E4F4">
             <wp:simplePos x="0" y="0"/>
             <wp:positionH relativeFrom="column">
               <wp:posOffset>240614</wp:posOffset>
@@ -1657,18 +1675,18 @@
           <w:szCs w:val="26"/>
         </w:rPr>
         <w:drawing>
-          <wp:anchor distT="0" distB="0" distL="114300" distR="114300" simplePos="0" relativeHeight="251660800" behindDoc="0" locked="0" layoutInCell="1" allowOverlap="1" wp14:anchorId="40F6977D" wp14:editId="4F1E6E27">
+          <wp:anchor distT="0" distB="0" distL="114300" distR="114300" simplePos="0" relativeHeight="251656192" behindDoc="0" locked="0" layoutInCell="1" allowOverlap="1" wp14:anchorId="2C24E39B" wp14:editId="1E3C8741">
             <wp:simplePos x="0" y="0"/>
             <wp:positionH relativeFrom="column">
-              <wp:posOffset>147646</wp:posOffset>
+              <wp:posOffset>311785</wp:posOffset>
             </wp:positionH>
             <wp:positionV relativeFrom="paragraph">
-              <wp:posOffset>360320</wp:posOffset>
+              <wp:posOffset>267970</wp:posOffset>
             </wp:positionV>
-            <wp:extent cx="5827395" cy="5666740"/>
-            <wp:effectExtent l="0" t="0" r="1905" b="0"/>
+            <wp:extent cx="5580380" cy="5906135"/>
+            <wp:effectExtent l="0" t="0" r="1270" b="0"/>
             <wp:wrapSquare wrapText="bothSides"/>
-            <wp:docPr id="3" name="Picture 3"/>
+            <wp:docPr id="4" name="Picture 4"/>
             <wp:cNvGraphicFramePr>
               <a:graphicFrameLocks xmlns:a="http://schemas.openxmlformats.org/drawingml/2006/main" noChangeAspect="1"/>
             </wp:cNvGraphicFramePr>
@@ -1676,7 +1694,7 @@
               <a:graphicData uri="http://schemas.openxmlformats.org/drawingml/2006/picture">
                 <pic:pic xmlns:pic="http://schemas.openxmlformats.org/drawingml/2006/picture">
                   <pic:nvPicPr>
-                    <pic:cNvPr id="3" name="SoDoThucTheLienKet.png"/>
+                    <pic:cNvPr id="4" name="SoDoThucTheLienKet.png"/>
                     <pic:cNvPicPr/>
                   </pic:nvPicPr>
                   <pic:blipFill>
@@ -1694,7 +1712,7 @@
                   <pic:spPr>
                     <a:xfrm>
                       <a:off x="0" y="0"/>
-                      <a:ext cx="5827395" cy="5666740"/>
+                      <a:ext cx="5580380" cy="5906135"/>
                     </a:xfrm>
                     <a:prstGeom prst="rect">
                       <a:avLst/>
@@ -1703,9 +1721,9 @@
                 </pic:pic>
               </a:graphicData>
             </a:graphic>
-            <wp14:sizeRelH relativeFrom="margin">
-              <wp14:pctWidth>0</wp14:pctWidth>
-            </wp14:sizeRelH>
+            <wp14:sizeRelV relativeFrom="margin">
+              <wp14:pctHeight>0</wp14:pctHeight>
+            </wp14:sizeRelV>
           </wp:anchor>
         </w:drawing>
       </w:r>
@@ -1997,6 +2015,7 @@
               <w:rPr>
                 <w:szCs w:val="26"/>
               </w:rPr>
+              <w:lastRenderedPageBreak/>
               <w:t>ID</w:t>
             </w:r>
           </w:p>
@@ -2109,7 +2128,6 @@
               <w:rPr>
                 <w:szCs w:val="26"/>
               </w:rPr>
-              <w:lastRenderedPageBreak/>
               <w:t>Tên Danh Mục</w:t>
             </w:r>
           </w:p>
@@ -2312,8 +2330,6 @@
     </w:tbl>
     <w:p>
       <w:pPr>
-        <w:pStyle w:val="ListParagraph"/>
-        <w:ind w:left="2160"/>
         <w:rPr>
           <w:b/>
           <w:szCs w:val="26"/>
@@ -2337,8 +2353,94 @@
           <w:b/>
           <w:szCs w:val="26"/>
         </w:rPr>
-        <w:t>Loại Hàng</w:t>
-      </w:r>
+        <w:t>Hàng</w:t>
+      </w:r>
+    </w:p>
+    <w:p>
+      <w:pPr>
+        <w:pStyle w:val="ListParagraph"/>
+        <w:ind w:left="1710"/>
+        <w:rPr>
+          <w:szCs w:val="26"/>
+        </w:rPr>
+      </w:pPr>
+      <w:r>
+        <w:rPr>
+          <w:b/>
+          <w:szCs w:val="26"/>
+        </w:rPr>
+        <w:t>+</w:t>
+      </w:r>
+      <w:r>
+        <w:rPr>
+          <w:szCs w:val="26"/>
+        </w:rPr>
+        <w:t xml:space="preserve"> Thuộc tính </w:t>
+      </w:r>
+      <w:r>
+        <w:rPr>
+          <w:b/>
+          <w:szCs w:val="26"/>
+        </w:rPr>
+        <w:t>Bảo Hành</w:t>
+      </w:r>
+      <w:r>
+        <w:rPr>
+          <w:b/>
+          <w:szCs w:val="26"/>
+        </w:rPr>
+        <w:t xml:space="preserve">: </w:t>
+      </w:r>
+      <w:r>
+        <w:rPr>
+          <w:szCs w:val="26"/>
+        </w:rPr>
+        <w:t>thời gian bảo hành tính bằng tháng</w:t>
+      </w:r>
+    </w:p>
+    <w:p>
+      <w:pPr>
+        <w:pStyle w:val="ListParagraph"/>
+        <w:ind w:left="1710"/>
+        <w:rPr>
+          <w:szCs w:val="26"/>
+        </w:rPr>
+      </w:pPr>
+      <w:r>
+        <w:rPr>
+          <w:b/>
+          <w:szCs w:val="26"/>
+        </w:rPr>
+        <w:t xml:space="preserve">+ </w:t>
+      </w:r>
+      <w:r>
+        <w:rPr>
+          <w:szCs w:val="26"/>
+        </w:rPr>
+        <w:t xml:space="preserve">Thuộc tính </w:t>
+      </w:r>
+      <w:r>
+        <w:rPr>
+          <w:b/>
+          <w:szCs w:val="26"/>
+        </w:rPr>
+        <w:t xml:space="preserve">Hình: </w:t>
+      </w:r>
+      <w:r>
+        <w:rPr>
+          <w:szCs w:val="26"/>
+        </w:rPr>
+        <w:t>nếu không nhập thuộc tính sẽ có giá trị là hình mặc định.</w:t>
+      </w:r>
+    </w:p>
+    <w:p>
+      <w:pPr>
+        <w:pStyle w:val="ListParagraph"/>
+        <w:ind w:left="1710"/>
+        <w:rPr>
+          <w:szCs w:val="26"/>
+        </w:rPr>
+      </w:pPr>
     </w:p>
     <w:tbl>
       <w:tblPr>
@@ -2533,11 +2635,13 @@
               <w:ind w:left="0"/>
               <w:jc w:val="center"/>
               <w:rPr>
-                <w:szCs w:val="26"/>
-              </w:rPr>
-            </w:pPr>
-            <w:r>
-              <w:rPr>
+                <w:i/>
+                <w:szCs w:val="26"/>
+              </w:rPr>
+            </w:pPr>
+            <w:r>
+              <w:rPr>
+                <w:i/>
                 <w:szCs w:val="26"/>
               </w:rPr>
               <w:t>X</w:t>
@@ -2629,7 +2733,7 @@
               <w:rPr>
                 <w:szCs w:val="26"/>
               </w:rPr>
-              <w:t>Tên Loại Hàng</w:t>
+              <w:t>Tên Hàng</w:t>
             </w:r>
           </w:p>
         </w:tc>
@@ -2695,7 +2799,13 @@
               <w:rPr>
                 <w:szCs w:val="26"/>
               </w:rPr>
-              <w:t>Nvarchar</w:t>
+              <w:t>V</w:t>
+            </w:r>
+            <w:r>
+              <w:rPr>
+                <w:szCs w:val="26"/>
+              </w:rPr>
+              <w:t>archar</w:t>
             </w:r>
           </w:p>
         </w:tc>
@@ -2716,7 +2826,7 @@
               <w:rPr>
                 <w:szCs w:val="26"/>
               </w:rPr>
-              <w:t>100</w:t>
+              <w:t>50</w:t>
             </w:r>
           </w:p>
         </w:tc>
@@ -2739,7 +2849,7 @@
               <w:rPr>
                 <w:szCs w:val="26"/>
               </w:rPr>
-              <w:t>Created at</w:t>
+              <w:t>Thông Số</w:t>
             </w:r>
           </w:p>
         </w:tc>
@@ -2805,7 +2915,7 @@
               <w:rPr>
                 <w:szCs w:val="26"/>
               </w:rPr>
-              <w:t>Date</w:t>
+              <w:t>Nvarchar</w:t>
             </w:r>
           </w:p>
         </w:tc>
@@ -2822,6 +2932,12 @@
                 <w:szCs w:val="26"/>
               </w:rPr>
             </w:pPr>
+            <w:r>
+              <w:rPr>
+                <w:szCs w:val="26"/>
+              </w:rPr>
+              <w:t>200</w:t>
+            </w:r>
           </w:p>
         </w:tc>
       </w:tr>
@@ -2843,7 +2959,767 @@
               <w:rPr>
                 <w:szCs w:val="26"/>
               </w:rPr>
-              <w:t>ID Danh Mục</w:t>
+              <w:t>Bảo Hành</w:t>
+            </w:r>
+          </w:p>
+        </w:tc>
+        <w:tc>
+          <w:tcPr>
+            <w:tcW w:w="933" w:type="dxa"/>
+          </w:tcPr>
+          <w:p>
+            <w:pPr>
+              <w:pStyle w:val="ListParagraph"/>
+              <w:ind w:left="0"/>
+              <w:jc w:val="center"/>
+              <w:rPr>
+                <w:szCs w:val="26"/>
+              </w:rPr>
+            </w:pPr>
+          </w:p>
+        </w:tc>
+        <w:tc>
+          <w:tcPr>
+            <w:tcW w:w="971" w:type="dxa"/>
+          </w:tcPr>
+          <w:p>
+            <w:pPr>
+              <w:pStyle w:val="ListParagraph"/>
+              <w:ind w:left="0"/>
+              <w:jc w:val="center"/>
+              <w:rPr>
+                <w:szCs w:val="26"/>
+              </w:rPr>
+            </w:pPr>
+          </w:p>
+        </w:tc>
+        <w:tc>
+          <w:tcPr>
+            <w:tcW w:w="823" w:type="dxa"/>
+          </w:tcPr>
+          <w:p>
+            <w:pPr>
+              <w:pStyle w:val="ListParagraph"/>
+              <w:ind w:left="0"/>
+              <w:jc w:val="center"/>
+              <w:rPr>
+                <w:szCs w:val="26"/>
+              </w:rPr>
+            </w:pPr>
+          </w:p>
+        </w:tc>
+        <w:tc>
+          <w:tcPr>
+            <w:tcW w:w="1593" w:type="dxa"/>
+          </w:tcPr>
+          <w:p>
+            <w:pPr>
+              <w:pStyle w:val="ListParagraph"/>
+              <w:ind w:left="0"/>
+              <w:jc w:val="center"/>
+              <w:rPr>
+                <w:szCs w:val="26"/>
+              </w:rPr>
+            </w:pPr>
+            <w:r>
+              <w:rPr>
+                <w:szCs w:val="26"/>
+              </w:rPr>
+              <w:t>Int</w:t>
+            </w:r>
+          </w:p>
+        </w:tc>
+        <w:tc>
+          <w:tcPr>
+            <w:tcW w:w="1080" w:type="dxa"/>
+          </w:tcPr>
+          <w:p>
+            <w:pPr>
+              <w:pStyle w:val="ListParagraph"/>
+              <w:ind w:left="0"/>
+              <w:jc w:val="center"/>
+              <w:rPr>
+                <w:szCs w:val="26"/>
+              </w:rPr>
+            </w:pPr>
+          </w:p>
+        </w:tc>
+      </w:tr>
+      <w:tr>
+        <w:tc>
+          <w:tcPr>
+            <w:tcW w:w="2520" w:type="dxa"/>
+          </w:tcPr>
+          <w:p>
+            <w:pPr>
+              <w:pStyle w:val="ListParagraph"/>
+              <w:ind w:left="0"/>
+              <w:jc w:val="center"/>
+              <w:rPr>
+                <w:szCs w:val="26"/>
+              </w:rPr>
+            </w:pPr>
+            <w:r>
+              <w:rPr>
+                <w:szCs w:val="26"/>
+              </w:rPr>
+              <w:t>Số Lượng</w:t>
+            </w:r>
+          </w:p>
+        </w:tc>
+        <w:tc>
+          <w:tcPr>
+            <w:tcW w:w="933" w:type="dxa"/>
+          </w:tcPr>
+          <w:p>
+            <w:pPr>
+              <w:pStyle w:val="ListParagraph"/>
+              <w:ind w:left="0"/>
+              <w:jc w:val="center"/>
+              <w:rPr>
+                <w:szCs w:val="26"/>
+              </w:rPr>
+            </w:pPr>
+          </w:p>
+        </w:tc>
+        <w:tc>
+          <w:tcPr>
+            <w:tcW w:w="971" w:type="dxa"/>
+          </w:tcPr>
+          <w:p>
+            <w:pPr>
+              <w:pStyle w:val="ListParagraph"/>
+              <w:ind w:left="0"/>
+              <w:jc w:val="center"/>
+              <w:rPr>
+                <w:szCs w:val="26"/>
+              </w:rPr>
+            </w:pPr>
+          </w:p>
+        </w:tc>
+        <w:tc>
+          <w:tcPr>
+            <w:tcW w:w="823" w:type="dxa"/>
+          </w:tcPr>
+          <w:p>
+            <w:pPr>
+              <w:pStyle w:val="ListParagraph"/>
+              <w:ind w:left="0"/>
+              <w:jc w:val="center"/>
+              <w:rPr>
+                <w:szCs w:val="26"/>
+              </w:rPr>
+            </w:pPr>
+          </w:p>
+        </w:tc>
+        <w:tc>
+          <w:tcPr>
+            <w:tcW w:w="1593" w:type="dxa"/>
+          </w:tcPr>
+          <w:p>
+            <w:pPr>
+              <w:pStyle w:val="ListParagraph"/>
+              <w:ind w:left="0"/>
+              <w:jc w:val="center"/>
+              <w:rPr>
+                <w:szCs w:val="26"/>
+              </w:rPr>
+            </w:pPr>
+            <w:r>
+              <w:rPr>
+                <w:szCs w:val="26"/>
+              </w:rPr>
+              <w:t>Int</w:t>
+            </w:r>
+          </w:p>
+        </w:tc>
+        <w:tc>
+          <w:tcPr>
+            <w:tcW w:w="1080" w:type="dxa"/>
+          </w:tcPr>
+          <w:p>
+            <w:pPr>
+              <w:pStyle w:val="ListParagraph"/>
+              <w:ind w:left="0"/>
+              <w:jc w:val="center"/>
+              <w:rPr>
+                <w:szCs w:val="26"/>
+              </w:rPr>
+            </w:pPr>
+          </w:p>
+        </w:tc>
+      </w:tr>
+      <w:tr>
+        <w:tc>
+          <w:tcPr>
+            <w:tcW w:w="2520" w:type="dxa"/>
+          </w:tcPr>
+          <w:p>
+            <w:pPr>
+              <w:pStyle w:val="ListParagraph"/>
+              <w:ind w:left="0"/>
+              <w:jc w:val="center"/>
+              <w:rPr>
+                <w:szCs w:val="26"/>
+              </w:rPr>
+            </w:pPr>
+            <w:r>
+              <w:rPr>
+                <w:szCs w:val="26"/>
+              </w:rPr>
+              <w:t>Giá</w:t>
+            </w:r>
+          </w:p>
+        </w:tc>
+        <w:tc>
+          <w:tcPr>
+            <w:tcW w:w="933" w:type="dxa"/>
+          </w:tcPr>
+          <w:p>
+            <w:pPr>
+              <w:pStyle w:val="ListParagraph"/>
+              <w:ind w:left="0"/>
+              <w:jc w:val="center"/>
+              <w:rPr>
+                <w:szCs w:val="26"/>
+              </w:rPr>
+            </w:pPr>
+          </w:p>
+        </w:tc>
+        <w:tc>
+          <w:tcPr>
+            <w:tcW w:w="971" w:type="dxa"/>
+          </w:tcPr>
+          <w:p>
+            <w:pPr>
+              <w:pStyle w:val="ListParagraph"/>
+              <w:ind w:left="0"/>
+              <w:jc w:val="center"/>
+              <w:rPr>
+                <w:szCs w:val="26"/>
+              </w:rPr>
+            </w:pPr>
+          </w:p>
+        </w:tc>
+        <w:tc>
+          <w:tcPr>
+            <w:tcW w:w="823" w:type="dxa"/>
+          </w:tcPr>
+          <w:p>
+            <w:pPr>
+              <w:pStyle w:val="ListParagraph"/>
+              <w:ind w:left="0"/>
+              <w:jc w:val="center"/>
+              <w:rPr>
+                <w:szCs w:val="26"/>
+              </w:rPr>
+            </w:pPr>
+          </w:p>
+        </w:tc>
+        <w:tc>
+          <w:tcPr>
+            <w:tcW w:w="1593" w:type="dxa"/>
+          </w:tcPr>
+          <w:p>
+            <w:pPr>
+              <w:pStyle w:val="ListParagraph"/>
+              <w:ind w:left="0"/>
+              <w:jc w:val="center"/>
+              <w:rPr>
+                <w:szCs w:val="26"/>
+              </w:rPr>
+            </w:pPr>
+            <w:r>
+              <w:rPr>
+                <w:szCs w:val="26"/>
+              </w:rPr>
+              <w:t>Int</w:t>
+            </w:r>
+          </w:p>
+        </w:tc>
+        <w:tc>
+          <w:tcPr>
+            <w:tcW w:w="1080" w:type="dxa"/>
+          </w:tcPr>
+          <w:p>
+            <w:pPr>
+              <w:pStyle w:val="ListParagraph"/>
+              <w:ind w:left="0"/>
+              <w:jc w:val="center"/>
+              <w:rPr>
+                <w:szCs w:val="26"/>
+              </w:rPr>
+            </w:pPr>
+          </w:p>
+        </w:tc>
+      </w:tr>
+      <w:tr>
+        <w:tc>
+          <w:tcPr>
+            <w:tcW w:w="2520" w:type="dxa"/>
+          </w:tcPr>
+          <w:p>
+            <w:pPr>
+              <w:pStyle w:val="ListParagraph"/>
+              <w:ind w:left="0"/>
+              <w:jc w:val="center"/>
+              <w:rPr>
+                <w:szCs w:val="26"/>
+              </w:rPr>
+            </w:pPr>
+            <w:r>
+              <w:rPr>
+                <w:szCs w:val="26"/>
+              </w:rPr>
+              <w:t>Hình</w:t>
+            </w:r>
+          </w:p>
+        </w:tc>
+        <w:tc>
+          <w:tcPr>
+            <w:tcW w:w="933" w:type="dxa"/>
+          </w:tcPr>
+          <w:p>
+            <w:pPr>
+              <w:pStyle w:val="ListParagraph"/>
+              <w:ind w:left="0"/>
+              <w:jc w:val="center"/>
+              <w:rPr>
+                <w:szCs w:val="26"/>
+              </w:rPr>
+            </w:pPr>
+          </w:p>
+        </w:tc>
+        <w:tc>
+          <w:tcPr>
+            <w:tcW w:w="971" w:type="dxa"/>
+          </w:tcPr>
+          <w:p>
+            <w:pPr>
+              <w:pStyle w:val="ListParagraph"/>
+              <w:ind w:left="0"/>
+              <w:jc w:val="center"/>
+              <w:rPr>
+                <w:szCs w:val="26"/>
+              </w:rPr>
+            </w:pPr>
+          </w:p>
+        </w:tc>
+        <w:tc>
+          <w:tcPr>
+            <w:tcW w:w="823" w:type="dxa"/>
+          </w:tcPr>
+          <w:p>
+            <w:pPr>
+              <w:pStyle w:val="ListParagraph"/>
+              <w:ind w:left="0"/>
+              <w:jc w:val="center"/>
+              <w:rPr>
+                <w:szCs w:val="26"/>
+              </w:rPr>
+            </w:pPr>
+          </w:p>
+        </w:tc>
+        <w:tc>
+          <w:tcPr>
+            <w:tcW w:w="1593" w:type="dxa"/>
+          </w:tcPr>
+          <w:p>
+            <w:pPr>
+              <w:pStyle w:val="ListParagraph"/>
+              <w:ind w:left="0"/>
+              <w:jc w:val="center"/>
+              <w:rPr>
+                <w:szCs w:val="26"/>
+              </w:rPr>
+            </w:pPr>
+            <w:r>
+              <w:rPr>
+                <w:szCs w:val="26"/>
+              </w:rPr>
+              <w:t>Varchar</w:t>
+            </w:r>
+          </w:p>
+        </w:tc>
+        <w:tc>
+          <w:tcPr>
+            <w:tcW w:w="1080" w:type="dxa"/>
+          </w:tcPr>
+          <w:p>
+            <w:pPr>
+              <w:pStyle w:val="ListParagraph"/>
+              <w:ind w:left="0"/>
+              <w:jc w:val="center"/>
+              <w:rPr>
+                <w:szCs w:val="26"/>
+              </w:rPr>
+            </w:pPr>
+            <w:r>
+              <w:rPr>
+                <w:szCs w:val="26"/>
+              </w:rPr>
+              <w:t>100</w:t>
+            </w:r>
+          </w:p>
+        </w:tc>
+      </w:tr>
+      <w:tr>
+        <w:tc>
+          <w:tcPr>
+            <w:tcW w:w="2520" w:type="dxa"/>
+          </w:tcPr>
+          <w:p>
+            <w:pPr>
+              <w:pStyle w:val="ListParagraph"/>
+              <w:ind w:left="0"/>
+              <w:jc w:val="center"/>
+              <w:rPr>
+                <w:szCs w:val="26"/>
+              </w:rPr>
+            </w:pPr>
+            <w:r>
+              <w:rPr>
+                <w:szCs w:val="26"/>
+              </w:rPr>
+              <w:t>Nhà Sản Xuất</w:t>
+            </w:r>
+          </w:p>
+        </w:tc>
+        <w:tc>
+          <w:tcPr>
+            <w:tcW w:w="933" w:type="dxa"/>
+          </w:tcPr>
+          <w:p>
+            <w:pPr>
+              <w:pStyle w:val="ListParagraph"/>
+              <w:ind w:left="0"/>
+              <w:jc w:val="center"/>
+              <w:rPr>
+                <w:szCs w:val="26"/>
+              </w:rPr>
+            </w:pPr>
+          </w:p>
+        </w:tc>
+        <w:tc>
+          <w:tcPr>
+            <w:tcW w:w="971" w:type="dxa"/>
+          </w:tcPr>
+          <w:p>
+            <w:pPr>
+              <w:pStyle w:val="ListParagraph"/>
+              <w:ind w:left="0"/>
+              <w:jc w:val="center"/>
+              <w:rPr>
+                <w:szCs w:val="26"/>
+              </w:rPr>
+            </w:pPr>
+          </w:p>
+        </w:tc>
+        <w:tc>
+          <w:tcPr>
+            <w:tcW w:w="823" w:type="dxa"/>
+          </w:tcPr>
+          <w:p>
+            <w:pPr>
+              <w:pStyle w:val="ListParagraph"/>
+              <w:ind w:left="0"/>
+              <w:jc w:val="center"/>
+              <w:rPr>
+                <w:szCs w:val="26"/>
+              </w:rPr>
+            </w:pPr>
+          </w:p>
+        </w:tc>
+        <w:tc>
+          <w:tcPr>
+            <w:tcW w:w="1593" w:type="dxa"/>
+          </w:tcPr>
+          <w:p>
+            <w:pPr>
+              <w:pStyle w:val="ListParagraph"/>
+              <w:ind w:left="0"/>
+              <w:jc w:val="center"/>
+              <w:rPr>
+                <w:szCs w:val="26"/>
+              </w:rPr>
+            </w:pPr>
+            <w:r>
+              <w:rPr>
+                <w:szCs w:val="26"/>
+              </w:rPr>
+              <w:t>Varchar</w:t>
+            </w:r>
+          </w:p>
+        </w:tc>
+        <w:tc>
+          <w:tcPr>
+            <w:tcW w:w="1080" w:type="dxa"/>
+          </w:tcPr>
+          <w:p>
+            <w:pPr>
+              <w:pStyle w:val="ListParagraph"/>
+              <w:ind w:left="0"/>
+              <w:jc w:val="center"/>
+              <w:rPr>
+                <w:szCs w:val="26"/>
+              </w:rPr>
+            </w:pPr>
+            <w:r>
+              <w:rPr>
+                <w:szCs w:val="26"/>
+              </w:rPr>
+              <w:t>50</w:t>
+            </w:r>
+          </w:p>
+        </w:tc>
+      </w:tr>
+      <w:tr>
+        <w:tc>
+          <w:tcPr>
+            <w:tcW w:w="2520" w:type="dxa"/>
+          </w:tcPr>
+          <w:p>
+            <w:pPr>
+              <w:pStyle w:val="ListParagraph"/>
+              <w:ind w:left="0"/>
+              <w:jc w:val="center"/>
+              <w:rPr>
+                <w:szCs w:val="26"/>
+              </w:rPr>
+            </w:pPr>
+            <w:r>
+              <w:rPr>
+                <w:szCs w:val="26"/>
+              </w:rPr>
+              <w:t>Created at</w:t>
+            </w:r>
+          </w:p>
+        </w:tc>
+        <w:tc>
+          <w:tcPr>
+            <w:tcW w:w="933" w:type="dxa"/>
+          </w:tcPr>
+          <w:p>
+            <w:pPr>
+              <w:pStyle w:val="ListParagraph"/>
+              <w:ind w:left="0"/>
+              <w:jc w:val="center"/>
+              <w:rPr>
+                <w:szCs w:val="26"/>
+              </w:rPr>
+            </w:pPr>
+          </w:p>
+        </w:tc>
+        <w:tc>
+          <w:tcPr>
+            <w:tcW w:w="971" w:type="dxa"/>
+          </w:tcPr>
+          <w:p>
+            <w:pPr>
+              <w:pStyle w:val="ListParagraph"/>
+              <w:ind w:left="0"/>
+              <w:jc w:val="center"/>
+              <w:rPr>
+                <w:szCs w:val="26"/>
+              </w:rPr>
+            </w:pPr>
+          </w:p>
+        </w:tc>
+        <w:tc>
+          <w:tcPr>
+            <w:tcW w:w="823" w:type="dxa"/>
+          </w:tcPr>
+          <w:p>
+            <w:pPr>
+              <w:pStyle w:val="ListParagraph"/>
+              <w:ind w:left="0"/>
+              <w:jc w:val="center"/>
+              <w:rPr>
+                <w:szCs w:val="26"/>
+              </w:rPr>
+            </w:pPr>
+          </w:p>
+        </w:tc>
+        <w:tc>
+          <w:tcPr>
+            <w:tcW w:w="1593" w:type="dxa"/>
+          </w:tcPr>
+          <w:p>
+            <w:pPr>
+              <w:pStyle w:val="ListParagraph"/>
+              <w:ind w:left="0"/>
+              <w:jc w:val="center"/>
+              <w:rPr>
+                <w:szCs w:val="26"/>
+              </w:rPr>
+            </w:pPr>
+            <w:r>
+              <w:rPr>
+                <w:szCs w:val="26"/>
+              </w:rPr>
+              <w:t>Date</w:t>
+            </w:r>
+          </w:p>
+        </w:tc>
+        <w:tc>
+          <w:tcPr>
+            <w:tcW w:w="1080" w:type="dxa"/>
+          </w:tcPr>
+          <w:p>
+            <w:pPr>
+              <w:pStyle w:val="ListParagraph"/>
+              <w:ind w:left="0"/>
+              <w:jc w:val="center"/>
+              <w:rPr>
+                <w:szCs w:val="26"/>
+              </w:rPr>
+            </w:pPr>
+          </w:p>
+        </w:tc>
+      </w:tr>
+      <w:tr>
+        <w:tc>
+          <w:tcPr>
+            <w:tcW w:w="2520" w:type="dxa"/>
+          </w:tcPr>
+          <w:p>
+            <w:pPr>
+              <w:pStyle w:val="ListParagraph"/>
+              <w:ind w:left="0"/>
+              <w:jc w:val="center"/>
+              <w:rPr>
+                <w:szCs w:val="26"/>
+              </w:rPr>
+            </w:pPr>
+            <w:r>
+              <w:rPr>
+                <w:szCs w:val="26"/>
+              </w:rPr>
+              <w:t xml:space="preserve">ID Nhà </w:t>
+            </w:r>
+            <w:r>
+              <w:rPr>
+                <w:szCs w:val="26"/>
+              </w:rPr>
+              <w:t>Cung Cấp</w:t>
+            </w:r>
+          </w:p>
+        </w:tc>
+        <w:tc>
+          <w:tcPr>
+            <w:tcW w:w="933" w:type="dxa"/>
+          </w:tcPr>
+          <w:p>
+            <w:pPr>
+              <w:pStyle w:val="ListParagraph"/>
+              <w:ind w:left="0"/>
+              <w:jc w:val="center"/>
+              <w:rPr>
+                <w:szCs w:val="26"/>
+              </w:rPr>
+            </w:pPr>
+          </w:p>
+        </w:tc>
+        <w:tc>
+          <w:tcPr>
+            <w:tcW w:w="971" w:type="dxa"/>
+          </w:tcPr>
+          <w:p>
+            <w:pPr>
+              <w:pStyle w:val="ListParagraph"/>
+              <w:ind w:left="0"/>
+              <w:jc w:val="center"/>
+              <w:rPr>
+                <w:i/>
+                <w:szCs w:val="26"/>
+              </w:rPr>
+            </w:pPr>
+            <w:r>
+              <w:rPr>
+                <w:i/>
+                <w:szCs w:val="26"/>
+              </w:rPr>
+              <w:t>X</w:t>
+            </w:r>
+          </w:p>
+        </w:tc>
+        <w:tc>
+          <w:tcPr>
+            <w:tcW w:w="823" w:type="dxa"/>
+          </w:tcPr>
+          <w:p>
+            <w:pPr>
+              <w:pStyle w:val="ListParagraph"/>
+              <w:ind w:left="0"/>
+              <w:jc w:val="center"/>
+              <w:rPr>
+                <w:szCs w:val="26"/>
+              </w:rPr>
+            </w:pPr>
+          </w:p>
+        </w:tc>
+        <w:tc>
+          <w:tcPr>
+            <w:tcW w:w="1593" w:type="dxa"/>
+          </w:tcPr>
+          <w:p>
+            <w:pPr>
+              <w:pStyle w:val="ListParagraph"/>
+              <w:ind w:left="0"/>
+              <w:jc w:val="center"/>
+              <w:rPr>
+                <w:szCs w:val="26"/>
+              </w:rPr>
+            </w:pPr>
+            <w:r>
+              <w:rPr>
+                <w:szCs w:val="26"/>
+              </w:rPr>
+              <w:t>Int</w:t>
+            </w:r>
+          </w:p>
+        </w:tc>
+        <w:tc>
+          <w:tcPr>
+            <w:tcW w:w="1080" w:type="dxa"/>
+          </w:tcPr>
+          <w:p>
+            <w:pPr>
+              <w:pStyle w:val="ListParagraph"/>
+              <w:ind w:left="0"/>
+              <w:jc w:val="center"/>
+              <w:rPr>
+                <w:szCs w:val="26"/>
+              </w:rPr>
+            </w:pPr>
+          </w:p>
+        </w:tc>
+      </w:tr>
+      <w:tr>
+        <w:tc>
+          <w:tcPr>
+            <w:tcW w:w="2520" w:type="dxa"/>
+          </w:tcPr>
+          <w:p>
+            <w:pPr>
+              <w:pStyle w:val="ListParagraph"/>
+              <w:ind w:left="0"/>
+              <w:jc w:val="center"/>
+              <w:rPr>
+                <w:szCs w:val="26"/>
+              </w:rPr>
+            </w:pPr>
+            <w:r>
+              <w:rPr>
+                <w:szCs w:val="26"/>
+              </w:rPr>
+              <w:t xml:space="preserve">ID </w:t>
+            </w:r>
+            <w:r>
+              <w:rPr>
+                <w:szCs w:val="26"/>
+              </w:rPr>
+              <w:t>Danh Mục</w:t>
             </w:r>
           </w:p>
         </w:tc>
@@ -2965,94 +3841,8 @@
           <w:b/>
           <w:szCs w:val="26"/>
         </w:rPr>
-        <w:t>Hàng</w:t>
-      </w:r>
-    </w:p>
-    <w:p>
-      <w:pPr>
-        <w:pStyle w:val="ListParagraph"/>
-        <w:ind w:left="1710"/>
-        <w:rPr>
-          <w:szCs w:val="26"/>
-        </w:rPr>
-      </w:pPr>
-      <w:r>
-        <w:rPr>
-          <w:b/>
-          <w:szCs w:val="26"/>
-        </w:rPr>
-        <w:t>+</w:t>
-      </w:r>
-      <w:r>
-        <w:rPr>
-          <w:szCs w:val="26"/>
-        </w:rPr>
-        <w:t xml:space="preserve"> Thuộc tính </w:t>
-      </w:r>
-      <w:r>
-        <w:rPr>
-          <w:b/>
-          <w:szCs w:val="26"/>
-        </w:rPr>
-        <w:t>Bảo Hành</w:t>
-      </w:r>
-      <w:r>
-        <w:rPr>
-          <w:b/>
-          <w:szCs w:val="26"/>
-        </w:rPr>
-        <w:t xml:space="preserve">: </w:t>
-      </w:r>
-      <w:r>
-        <w:rPr>
-          <w:szCs w:val="26"/>
-        </w:rPr>
-        <w:t>thời gian bảo hành tính bằng tháng</w:t>
-      </w:r>
-    </w:p>
-    <w:p>
-      <w:pPr>
-        <w:pStyle w:val="ListParagraph"/>
-        <w:ind w:left="1710"/>
-        <w:rPr>
-          <w:szCs w:val="26"/>
-        </w:rPr>
-      </w:pPr>
-      <w:r>
-        <w:rPr>
-          <w:b/>
-          <w:szCs w:val="26"/>
-        </w:rPr>
-        <w:t xml:space="preserve">+ </w:t>
-      </w:r>
-      <w:r>
-        <w:rPr>
-          <w:szCs w:val="26"/>
-        </w:rPr>
-        <w:t xml:space="preserve">Thuộc tính </w:t>
-      </w:r>
-      <w:r>
-        <w:rPr>
-          <w:b/>
-          <w:szCs w:val="26"/>
-        </w:rPr>
-        <w:t xml:space="preserve">Hình: </w:t>
-      </w:r>
-      <w:r>
-        <w:rPr>
-          <w:szCs w:val="26"/>
-        </w:rPr>
-        <w:t>nếu không nhập thuộc tính sẽ có giá trị là hình mặc định.</w:t>
-      </w:r>
-    </w:p>
-    <w:p>
-      <w:pPr>
-        <w:pStyle w:val="ListParagraph"/>
-        <w:ind w:left="1710"/>
-        <w:rPr>
-          <w:szCs w:val="26"/>
-        </w:rPr>
-      </w:pPr>
+        <w:t>Nhà Cung Cấp</w:t>
+      </w:r>
     </w:p>
     <w:tbl>
       <w:tblPr>
@@ -3345,7 +4135,7 @@
               <w:rPr>
                 <w:szCs w:val="26"/>
               </w:rPr>
-              <w:t>Tên Hàng</w:t>
+              <w:t>Tên Nhà Cung Cấp</w:t>
             </w:r>
           </w:p>
         </w:tc>
@@ -3359,6 +4149,7 @@
               <w:ind w:left="0"/>
               <w:jc w:val="center"/>
               <w:rPr>
+                <w:i/>
                 <w:szCs w:val="26"/>
               </w:rPr>
             </w:pPr>
@@ -3411,13 +4202,7 @@
               <w:rPr>
                 <w:szCs w:val="26"/>
               </w:rPr>
-              <w:t>V</w:t>
-            </w:r>
-            <w:r>
-              <w:rPr>
-                <w:szCs w:val="26"/>
-              </w:rPr>
-              <w:t>archar</w:t>
+              <w:t>Nvarchar</w:t>
             </w:r>
           </w:p>
         </w:tc>
@@ -3461,7 +4246,7 @@
               <w:rPr>
                 <w:szCs w:val="26"/>
               </w:rPr>
-              <w:t>Thông Số</w:t>
+              <w:t>Địa Chỉ</w:t>
             </w:r>
           </w:p>
         </w:tc>
@@ -3475,6 +4260,7 @@
               <w:ind w:left="0"/>
               <w:jc w:val="center"/>
               <w:rPr>
+                <w:i/>
                 <w:szCs w:val="26"/>
               </w:rPr>
             </w:pPr>
@@ -3548,7 +4334,7 @@
               <w:rPr>
                 <w:szCs w:val="26"/>
               </w:rPr>
-              <w:t>200</w:t>
+              <w:t>80</w:t>
             </w:r>
           </w:p>
         </w:tc>
@@ -3571,7 +4357,7 @@
               <w:rPr>
                 <w:szCs w:val="26"/>
               </w:rPr>
-              <w:t>Bảo Hành</w:t>
+              <w:t>Fax</w:t>
             </w:r>
           </w:p>
         </w:tc>
@@ -3585,6 +4371,7 @@
               <w:ind w:left="0"/>
               <w:jc w:val="center"/>
               <w:rPr>
+                <w:i/>
                 <w:szCs w:val="26"/>
               </w:rPr>
             </w:pPr>
@@ -3637,7 +4424,7 @@
               <w:rPr>
                 <w:szCs w:val="26"/>
               </w:rPr>
-              <w:t>Int</w:t>
+              <w:t>Char</w:t>
             </w:r>
           </w:p>
         </w:tc>
@@ -3654,6 +4441,12 @@
                 <w:szCs w:val="26"/>
               </w:rPr>
             </w:pPr>
+            <w:r>
+              <w:rPr>
+                <w:szCs w:val="26"/>
+              </w:rPr>
+              <w:t>10</w:t>
+            </w:r>
           </w:p>
         </w:tc>
       </w:tr>
@@ -3675,7 +4468,7 @@
               <w:rPr>
                 <w:szCs w:val="26"/>
               </w:rPr>
-              <w:t>Số Lượng</w:t>
+              <w:t>Email</w:t>
             </w:r>
           </w:p>
         </w:tc>
@@ -3689,6 +4482,7 @@
               <w:ind w:left="0"/>
               <w:jc w:val="center"/>
               <w:rPr>
+                <w:i/>
                 <w:szCs w:val="26"/>
               </w:rPr>
             </w:pPr>
@@ -3741,7 +4535,7 @@
               <w:rPr>
                 <w:szCs w:val="26"/>
               </w:rPr>
-              <w:t>Int</w:t>
+              <w:t>Varchar</w:t>
             </w:r>
           </w:p>
         </w:tc>
@@ -3758,6 +4552,12 @@
                 <w:szCs w:val="26"/>
               </w:rPr>
             </w:pPr>
+            <w:r>
+              <w:rPr>
+                <w:szCs w:val="26"/>
+              </w:rPr>
+              <w:t>50</w:t>
+            </w:r>
           </w:p>
         </w:tc>
       </w:tr>
@@ -3779,7 +4579,7 @@
               <w:rPr>
                 <w:szCs w:val="26"/>
               </w:rPr>
-              <w:t>Giá</w:t>
+              <w:t>Created at</w:t>
             </w:r>
           </w:p>
         </w:tc>
@@ -3793,6 +4593,7 @@
               <w:ind w:left="0"/>
               <w:jc w:val="center"/>
               <w:rPr>
+                <w:i/>
                 <w:szCs w:val="26"/>
               </w:rPr>
             </w:pPr>
@@ -3845,451 +4646,7 @@
               <w:rPr>
                 <w:szCs w:val="26"/>
               </w:rPr>
-              <w:t>Int</w:t>
-            </w:r>
-          </w:p>
-        </w:tc>
-        <w:tc>
-          <w:tcPr>
-            <w:tcW w:w="1080" w:type="dxa"/>
-          </w:tcPr>
-          <w:p>
-            <w:pPr>
-              <w:pStyle w:val="ListParagraph"/>
-              <w:ind w:left="0"/>
-              <w:jc w:val="center"/>
-              <w:rPr>
-                <w:szCs w:val="26"/>
-              </w:rPr>
-            </w:pPr>
-          </w:p>
-        </w:tc>
-      </w:tr>
-      <w:tr>
-        <w:tc>
-          <w:tcPr>
-            <w:tcW w:w="2520" w:type="dxa"/>
-          </w:tcPr>
-          <w:p>
-            <w:pPr>
-              <w:pStyle w:val="ListParagraph"/>
-              <w:ind w:left="0"/>
-              <w:jc w:val="center"/>
-              <w:rPr>
-                <w:szCs w:val="26"/>
-              </w:rPr>
-            </w:pPr>
-            <w:r>
-              <w:rPr>
-                <w:szCs w:val="26"/>
-              </w:rPr>
-              <w:t>Hình</w:t>
-            </w:r>
-          </w:p>
-        </w:tc>
-        <w:tc>
-          <w:tcPr>
-            <w:tcW w:w="933" w:type="dxa"/>
-          </w:tcPr>
-          <w:p>
-            <w:pPr>
-              <w:pStyle w:val="ListParagraph"/>
-              <w:ind w:left="0"/>
-              <w:jc w:val="center"/>
-              <w:rPr>
-                <w:szCs w:val="26"/>
-              </w:rPr>
-            </w:pPr>
-          </w:p>
-        </w:tc>
-        <w:tc>
-          <w:tcPr>
-            <w:tcW w:w="971" w:type="dxa"/>
-          </w:tcPr>
-          <w:p>
-            <w:pPr>
-              <w:pStyle w:val="ListParagraph"/>
-              <w:ind w:left="0"/>
-              <w:jc w:val="center"/>
-              <w:rPr>
-                <w:szCs w:val="26"/>
-              </w:rPr>
-            </w:pPr>
-          </w:p>
-        </w:tc>
-        <w:tc>
-          <w:tcPr>
-            <w:tcW w:w="823" w:type="dxa"/>
-          </w:tcPr>
-          <w:p>
-            <w:pPr>
-              <w:pStyle w:val="ListParagraph"/>
-              <w:ind w:left="0"/>
-              <w:jc w:val="center"/>
-              <w:rPr>
-                <w:szCs w:val="26"/>
-              </w:rPr>
-            </w:pPr>
-          </w:p>
-        </w:tc>
-        <w:tc>
-          <w:tcPr>
-            <w:tcW w:w="1593" w:type="dxa"/>
-          </w:tcPr>
-          <w:p>
-            <w:pPr>
-              <w:pStyle w:val="ListParagraph"/>
-              <w:ind w:left="0"/>
-              <w:jc w:val="center"/>
-              <w:rPr>
-                <w:szCs w:val="26"/>
-              </w:rPr>
-            </w:pPr>
-            <w:r>
-              <w:rPr>
-                <w:szCs w:val="26"/>
-              </w:rPr>
-              <w:t>Varchar</w:t>
-            </w:r>
-          </w:p>
-        </w:tc>
-        <w:tc>
-          <w:tcPr>
-            <w:tcW w:w="1080" w:type="dxa"/>
-          </w:tcPr>
-          <w:p>
-            <w:pPr>
-              <w:pStyle w:val="ListParagraph"/>
-              <w:ind w:left="0"/>
-              <w:jc w:val="center"/>
-              <w:rPr>
-                <w:szCs w:val="26"/>
-              </w:rPr>
-            </w:pPr>
-            <w:r>
-              <w:rPr>
-                <w:szCs w:val="26"/>
-              </w:rPr>
-              <w:t>100</w:t>
-            </w:r>
-          </w:p>
-        </w:tc>
-      </w:tr>
-      <w:tr>
-        <w:tc>
-          <w:tcPr>
-            <w:tcW w:w="2520" w:type="dxa"/>
-          </w:tcPr>
-          <w:p>
-            <w:pPr>
-              <w:pStyle w:val="ListParagraph"/>
-              <w:ind w:left="0"/>
-              <w:jc w:val="center"/>
-              <w:rPr>
-                <w:szCs w:val="26"/>
-              </w:rPr>
-            </w:pPr>
-            <w:r>
-              <w:rPr>
-                <w:szCs w:val="26"/>
-              </w:rPr>
-              <w:t>Created at</w:t>
-            </w:r>
-          </w:p>
-        </w:tc>
-        <w:tc>
-          <w:tcPr>
-            <w:tcW w:w="933" w:type="dxa"/>
-          </w:tcPr>
-          <w:p>
-            <w:pPr>
-              <w:pStyle w:val="ListParagraph"/>
-              <w:ind w:left="0"/>
-              <w:jc w:val="center"/>
-              <w:rPr>
-                <w:szCs w:val="26"/>
-              </w:rPr>
-            </w:pPr>
-          </w:p>
-        </w:tc>
-        <w:tc>
-          <w:tcPr>
-            <w:tcW w:w="971" w:type="dxa"/>
-          </w:tcPr>
-          <w:p>
-            <w:pPr>
-              <w:pStyle w:val="ListParagraph"/>
-              <w:ind w:left="0"/>
-              <w:jc w:val="center"/>
-              <w:rPr>
-                <w:szCs w:val="26"/>
-              </w:rPr>
-            </w:pPr>
-          </w:p>
-        </w:tc>
-        <w:tc>
-          <w:tcPr>
-            <w:tcW w:w="823" w:type="dxa"/>
-          </w:tcPr>
-          <w:p>
-            <w:pPr>
-              <w:pStyle w:val="ListParagraph"/>
-              <w:ind w:left="0"/>
-              <w:jc w:val="center"/>
-              <w:rPr>
-                <w:szCs w:val="26"/>
-              </w:rPr>
-            </w:pPr>
-          </w:p>
-        </w:tc>
-        <w:tc>
-          <w:tcPr>
-            <w:tcW w:w="1593" w:type="dxa"/>
-          </w:tcPr>
-          <w:p>
-            <w:pPr>
-              <w:pStyle w:val="ListParagraph"/>
-              <w:ind w:left="0"/>
-              <w:jc w:val="center"/>
-              <w:rPr>
-                <w:szCs w:val="26"/>
-              </w:rPr>
-            </w:pPr>
-            <w:r>
-              <w:rPr>
-                <w:szCs w:val="26"/>
-              </w:rPr>
               <w:t>Date</w:t>
-            </w:r>
-          </w:p>
-        </w:tc>
-        <w:tc>
-          <w:tcPr>
-            <w:tcW w:w="1080" w:type="dxa"/>
-          </w:tcPr>
-          <w:p>
-            <w:pPr>
-              <w:pStyle w:val="ListParagraph"/>
-              <w:ind w:left="0"/>
-              <w:jc w:val="center"/>
-              <w:rPr>
-                <w:szCs w:val="26"/>
-              </w:rPr>
-            </w:pPr>
-          </w:p>
-        </w:tc>
-      </w:tr>
-      <w:tr>
-        <w:tc>
-          <w:tcPr>
-            <w:tcW w:w="2520" w:type="dxa"/>
-          </w:tcPr>
-          <w:p>
-            <w:pPr>
-              <w:pStyle w:val="ListParagraph"/>
-              <w:ind w:left="0"/>
-              <w:jc w:val="center"/>
-              <w:rPr>
-                <w:szCs w:val="26"/>
-              </w:rPr>
-            </w:pPr>
-            <w:r>
-              <w:rPr>
-                <w:szCs w:val="26"/>
-              </w:rPr>
-              <w:t xml:space="preserve">ID Nhà </w:t>
-            </w:r>
-            <w:r>
-              <w:rPr>
-                <w:szCs w:val="26"/>
-              </w:rPr>
-              <w:t>Cung Cấp</w:t>
-            </w:r>
-          </w:p>
-        </w:tc>
-        <w:tc>
-          <w:tcPr>
-            <w:tcW w:w="933" w:type="dxa"/>
-          </w:tcPr>
-          <w:p>
-            <w:pPr>
-              <w:pStyle w:val="ListParagraph"/>
-              <w:ind w:left="0"/>
-              <w:jc w:val="center"/>
-              <w:rPr>
-                <w:szCs w:val="26"/>
-              </w:rPr>
-            </w:pPr>
-          </w:p>
-        </w:tc>
-        <w:tc>
-          <w:tcPr>
-            <w:tcW w:w="971" w:type="dxa"/>
-          </w:tcPr>
-          <w:p>
-            <w:pPr>
-              <w:pStyle w:val="ListParagraph"/>
-              <w:ind w:left="0"/>
-              <w:jc w:val="center"/>
-              <w:rPr>
-                <w:i/>
-                <w:szCs w:val="26"/>
-              </w:rPr>
-            </w:pPr>
-            <w:r>
-              <w:rPr>
-                <w:i/>
-                <w:szCs w:val="26"/>
-              </w:rPr>
-              <w:t>X</w:t>
-            </w:r>
-          </w:p>
-        </w:tc>
-        <w:tc>
-          <w:tcPr>
-            <w:tcW w:w="823" w:type="dxa"/>
-          </w:tcPr>
-          <w:p>
-            <w:pPr>
-              <w:pStyle w:val="ListParagraph"/>
-              <w:ind w:left="0"/>
-              <w:jc w:val="center"/>
-              <w:rPr>
-                <w:szCs w:val="26"/>
-              </w:rPr>
-            </w:pPr>
-          </w:p>
-        </w:tc>
-        <w:tc>
-          <w:tcPr>
-            <w:tcW w:w="1593" w:type="dxa"/>
-          </w:tcPr>
-          <w:p>
-            <w:pPr>
-              <w:pStyle w:val="ListParagraph"/>
-              <w:ind w:left="0"/>
-              <w:jc w:val="center"/>
-              <w:rPr>
-                <w:szCs w:val="26"/>
-              </w:rPr>
-            </w:pPr>
-            <w:r>
-              <w:rPr>
-                <w:szCs w:val="26"/>
-              </w:rPr>
-              <w:t>Int</w:t>
-            </w:r>
-          </w:p>
-        </w:tc>
-        <w:tc>
-          <w:tcPr>
-            <w:tcW w:w="1080" w:type="dxa"/>
-          </w:tcPr>
-          <w:p>
-            <w:pPr>
-              <w:pStyle w:val="ListParagraph"/>
-              <w:ind w:left="0"/>
-              <w:jc w:val="center"/>
-              <w:rPr>
-                <w:szCs w:val="26"/>
-              </w:rPr>
-            </w:pPr>
-          </w:p>
-        </w:tc>
-      </w:tr>
-      <w:tr>
-        <w:tc>
-          <w:tcPr>
-            <w:tcW w:w="2520" w:type="dxa"/>
-          </w:tcPr>
-          <w:p>
-            <w:pPr>
-              <w:pStyle w:val="ListParagraph"/>
-              <w:ind w:left="0"/>
-              <w:jc w:val="center"/>
-              <w:rPr>
-                <w:szCs w:val="26"/>
-              </w:rPr>
-            </w:pPr>
-            <w:r>
-              <w:rPr>
-                <w:szCs w:val="26"/>
-              </w:rPr>
-              <w:t>ID Loại Hàng</w:t>
-            </w:r>
-          </w:p>
-        </w:tc>
-        <w:tc>
-          <w:tcPr>
-            <w:tcW w:w="933" w:type="dxa"/>
-          </w:tcPr>
-          <w:p>
-            <w:pPr>
-              <w:pStyle w:val="ListParagraph"/>
-              <w:ind w:left="0"/>
-              <w:jc w:val="center"/>
-              <w:rPr>
-                <w:szCs w:val="26"/>
-              </w:rPr>
-            </w:pPr>
-          </w:p>
-        </w:tc>
-        <w:tc>
-          <w:tcPr>
-            <w:tcW w:w="971" w:type="dxa"/>
-          </w:tcPr>
-          <w:p>
-            <w:pPr>
-              <w:pStyle w:val="ListParagraph"/>
-              <w:ind w:left="0"/>
-              <w:jc w:val="center"/>
-              <w:rPr>
-                <w:i/>
-                <w:szCs w:val="26"/>
-              </w:rPr>
-            </w:pPr>
-            <w:r>
-              <w:rPr>
-                <w:i/>
-                <w:szCs w:val="26"/>
-              </w:rPr>
-              <w:t>X</w:t>
-            </w:r>
-          </w:p>
-        </w:tc>
-        <w:tc>
-          <w:tcPr>
-            <w:tcW w:w="823" w:type="dxa"/>
-          </w:tcPr>
-          <w:p>
-            <w:pPr>
-              <w:pStyle w:val="ListParagraph"/>
-              <w:ind w:left="0"/>
-              <w:jc w:val="center"/>
-              <w:rPr>
-                <w:szCs w:val="26"/>
-              </w:rPr>
-            </w:pPr>
-          </w:p>
-        </w:tc>
-        <w:tc>
-          <w:tcPr>
-            <w:tcW w:w="1593" w:type="dxa"/>
-          </w:tcPr>
-          <w:p>
-            <w:pPr>
-              <w:pStyle w:val="ListParagraph"/>
-              <w:ind w:left="0"/>
-              <w:jc w:val="center"/>
-              <w:rPr>
-                <w:szCs w:val="26"/>
-              </w:rPr>
-            </w:pPr>
-            <w:r>
-              <w:rPr>
-                <w:szCs w:val="26"/>
-              </w:rPr>
-              <w:t>Int</w:t>
             </w:r>
           </w:p>
         </w:tc>
@@ -4337,7 +4694,89 @@
           <w:b/>
           <w:szCs w:val="26"/>
         </w:rPr>
-        <w:t>Nhà Cung Cấp</w:t>
+        <w:t>Nhân Viên</w:t>
+      </w:r>
+    </w:p>
+    <w:p>
+      <w:pPr>
+        <w:pStyle w:val="ListParagraph"/>
+        <w:ind w:left="1710"/>
+        <w:rPr>
+          <w:b/>
+          <w:szCs w:val="26"/>
+        </w:rPr>
+      </w:pPr>
+      <w:r>
+        <w:rPr>
+          <w:b/>
+          <w:szCs w:val="26"/>
+        </w:rPr>
+        <w:t>+</w:t>
+      </w:r>
+      <w:r>
+        <w:rPr>
+          <w:szCs w:val="26"/>
+        </w:rPr>
+        <w:t xml:space="preserve"> Thuộc tính</w:t>
+      </w:r>
+      <w:r>
+        <w:rPr>
+          <w:b/>
+          <w:szCs w:val="26"/>
+        </w:rPr>
+        <w:t xml:space="preserve"> Loại Nhân Viên: </w:t>
+      </w:r>
+      <w:r>
+        <w:rPr>
+          <w:b/>
+          <w:szCs w:val="26"/>
+        </w:rPr>
+        <w:t>có 3 loại nhân viên:</w:t>
+      </w:r>
+      <w:r>
+        <w:rPr>
+          <w:b/>
+          <w:szCs w:val="26"/>
+        </w:rPr>
+        <w:br/>
+        <w:t xml:space="preserve">     0: Quản lý, 1: Nhân viên bán hàng, 2: Nhân viên tin học</w:t>
+      </w:r>
+    </w:p>
+    <w:p>
+      <w:pPr>
+        <w:pStyle w:val="ListParagraph"/>
+        <w:ind w:left="1710"/>
+        <w:rPr>
+          <w:b/>
+          <w:szCs w:val="26"/>
+        </w:rPr>
+      </w:pPr>
+      <w:r>
+        <w:rPr>
+          <w:b/>
+          <w:szCs w:val="26"/>
+        </w:rPr>
+        <w:t xml:space="preserve">+ </w:t>
+      </w:r>
+      <w:r>
+        <w:rPr>
+          <w:szCs w:val="26"/>
+        </w:rPr>
+        <w:t>Thuộc tính</w:t>
+      </w:r>
+      <w:r>
+        <w:rPr>
+          <w:b/>
+          <w:szCs w:val="26"/>
+        </w:rPr>
+        <w:t xml:space="preserve"> Giới Tính</w:t>
+      </w:r>
+      <w:r>
+        <w:rPr>
+          <w:b/>
+          <w:szCs w:val="26"/>
+        </w:rPr>
+        <w:t>: 0 là Nam, 1 là Nữ</w:t>
       </w:r>
     </w:p>
     <w:tbl>
@@ -4631,7 +5070,7 @@
               <w:rPr>
                 <w:szCs w:val="26"/>
               </w:rPr>
-              <w:t>Tên Nhà Cung Cấp</w:t>
+              <w:t>Username</w:t>
             </w:r>
           </w:p>
         </w:tc>
@@ -4645,7 +5084,6 @@
               <w:ind w:left="0"/>
               <w:jc w:val="center"/>
               <w:rPr>
-                <w:i/>
                 <w:szCs w:val="26"/>
               </w:rPr>
             </w:pPr>
@@ -4698,7 +5136,7 @@
               <w:rPr>
                 <w:szCs w:val="26"/>
               </w:rPr>
-              <w:t>Nvarchar</w:t>
+              <w:t>Varchar</w:t>
             </w:r>
           </w:p>
         </w:tc>
@@ -4742,7 +5180,7 @@
               <w:rPr>
                 <w:szCs w:val="26"/>
               </w:rPr>
-              <w:t>Địa Chỉ</w:t>
+              <w:t>Password</w:t>
             </w:r>
           </w:p>
         </w:tc>
@@ -4756,7 +5194,6 @@
               <w:ind w:left="0"/>
               <w:jc w:val="center"/>
               <w:rPr>
-                <w:i/>
                 <w:szCs w:val="26"/>
               </w:rPr>
             </w:pPr>
@@ -4809,7 +5246,7 @@
               <w:rPr>
                 <w:szCs w:val="26"/>
               </w:rPr>
-              <w:t>Nvarchar</w:t>
+              <w:t>Varchar</w:t>
             </w:r>
           </w:p>
         </w:tc>
@@ -4853,7 +5290,7 @@
               <w:rPr>
                 <w:szCs w:val="26"/>
               </w:rPr>
-              <w:t>Fax</w:t>
+              <w:t>Họ Tên</w:t>
             </w:r>
           </w:p>
         </w:tc>
@@ -4867,7 +5304,6 @@
               <w:ind w:left="0"/>
               <w:jc w:val="center"/>
               <w:rPr>
-                <w:i/>
                 <w:szCs w:val="26"/>
               </w:rPr>
             </w:pPr>
@@ -4920,7 +5356,7 @@
               <w:rPr>
                 <w:szCs w:val="26"/>
               </w:rPr>
-              <w:t>Char</w:t>
+              <w:t>Nvarchar</w:t>
             </w:r>
           </w:p>
         </w:tc>
@@ -4941,7 +5377,7 @@
               <w:rPr>
                 <w:szCs w:val="26"/>
               </w:rPr>
-              <w:t>10</w:t>
+              <w:t>50</w:t>
             </w:r>
           </w:p>
         </w:tc>
@@ -4964,7 +5400,7 @@
               <w:rPr>
                 <w:szCs w:val="26"/>
               </w:rPr>
-              <w:t>Email</w:t>
+              <w:t>SĐT</w:t>
             </w:r>
           </w:p>
         </w:tc>
@@ -4978,7 +5414,6 @@
               <w:ind w:left="0"/>
               <w:jc w:val="center"/>
               <w:rPr>
-                <w:i/>
                 <w:szCs w:val="26"/>
               </w:rPr>
             </w:pPr>
@@ -5031,7 +5466,7 @@
               <w:rPr>
                 <w:szCs w:val="26"/>
               </w:rPr>
-              <w:t>Varchar</w:t>
+              <w:t>Char</w:t>
             </w:r>
           </w:p>
         </w:tc>
@@ -5052,7 +5487,7 @@
               <w:rPr>
                 <w:szCs w:val="26"/>
               </w:rPr>
-              <w:t>50</w:t>
+              <w:t>10</w:t>
             </w:r>
           </w:p>
         </w:tc>
@@ -5075,6 +5510,429 @@
               <w:rPr>
                 <w:szCs w:val="26"/>
               </w:rPr>
+              <w:t>Địa Chỉ</w:t>
+            </w:r>
+          </w:p>
+        </w:tc>
+        <w:tc>
+          <w:tcPr>
+            <w:tcW w:w="933" w:type="dxa"/>
+          </w:tcPr>
+          <w:p>
+            <w:pPr>
+              <w:pStyle w:val="ListParagraph"/>
+              <w:ind w:left="0"/>
+              <w:jc w:val="center"/>
+              <w:rPr>
+                <w:szCs w:val="26"/>
+              </w:rPr>
+            </w:pPr>
+          </w:p>
+        </w:tc>
+        <w:tc>
+          <w:tcPr>
+            <w:tcW w:w="971" w:type="dxa"/>
+          </w:tcPr>
+          <w:p>
+            <w:pPr>
+              <w:pStyle w:val="ListParagraph"/>
+              <w:ind w:left="0"/>
+              <w:jc w:val="center"/>
+              <w:rPr>
+                <w:szCs w:val="26"/>
+              </w:rPr>
+            </w:pPr>
+          </w:p>
+        </w:tc>
+        <w:tc>
+          <w:tcPr>
+            <w:tcW w:w="823" w:type="dxa"/>
+          </w:tcPr>
+          <w:p>
+            <w:pPr>
+              <w:pStyle w:val="ListParagraph"/>
+              <w:ind w:left="0"/>
+              <w:jc w:val="center"/>
+              <w:rPr>
+                <w:szCs w:val="26"/>
+              </w:rPr>
+            </w:pPr>
+          </w:p>
+        </w:tc>
+        <w:tc>
+          <w:tcPr>
+            <w:tcW w:w="1593" w:type="dxa"/>
+          </w:tcPr>
+          <w:p>
+            <w:pPr>
+              <w:pStyle w:val="ListParagraph"/>
+              <w:ind w:left="0"/>
+              <w:jc w:val="center"/>
+              <w:rPr>
+                <w:szCs w:val="26"/>
+              </w:rPr>
+            </w:pPr>
+            <w:r>
+              <w:rPr>
+                <w:szCs w:val="26"/>
+              </w:rPr>
+              <w:t>Nvarchar</w:t>
+            </w:r>
+          </w:p>
+        </w:tc>
+        <w:tc>
+          <w:tcPr>
+            <w:tcW w:w="1080" w:type="dxa"/>
+          </w:tcPr>
+          <w:p>
+            <w:pPr>
+              <w:pStyle w:val="ListParagraph"/>
+              <w:ind w:left="0"/>
+              <w:jc w:val="center"/>
+              <w:rPr>
+                <w:szCs w:val="26"/>
+              </w:rPr>
+            </w:pPr>
+            <w:r>
+              <w:rPr>
+                <w:szCs w:val="26"/>
+              </w:rPr>
+              <w:t>80</w:t>
+            </w:r>
+          </w:p>
+        </w:tc>
+      </w:tr>
+      <w:tr>
+        <w:tc>
+          <w:tcPr>
+            <w:tcW w:w="2520" w:type="dxa"/>
+          </w:tcPr>
+          <w:p>
+            <w:pPr>
+              <w:pStyle w:val="ListParagraph"/>
+              <w:ind w:left="0"/>
+              <w:jc w:val="center"/>
+              <w:rPr>
+                <w:szCs w:val="26"/>
+              </w:rPr>
+            </w:pPr>
+            <w:r>
+              <w:rPr>
+                <w:szCs w:val="26"/>
+              </w:rPr>
+              <w:lastRenderedPageBreak/>
+              <w:t>Năm Sinh</w:t>
+            </w:r>
+          </w:p>
+        </w:tc>
+        <w:tc>
+          <w:tcPr>
+            <w:tcW w:w="933" w:type="dxa"/>
+          </w:tcPr>
+          <w:p>
+            <w:pPr>
+              <w:pStyle w:val="ListParagraph"/>
+              <w:ind w:left="0"/>
+              <w:jc w:val="center"/>
+              <w:rPr>
+                <w:szCs w:val="26"/>
+              </w:rPr>
+            </w:pPr>
+          </w:p>
+        </w:tc>
+        <w:tc>
+          <w:tcPr>
+            <w:tcW w:w="971" w:type="dxa"/>
+          </w:tcPr>
+          <w:p>
+            <w:pPr>
+              <w:pStyle w:val="ListParagraph"/>
+              <w:ind w:left="0"/>
+              <w:jc w:val="center"/>
+              <w:rPr>
+                <w:szCs w:val="26"/>
+              </w:rPr>
+            </w:pPr>
+          </w:p>
+        </w:tc>
+        <w:tc>
+          <w:tcPr>
+            <w:tcW w:w="823" w:type="dxa"/>
+          </w:tcPr>
+          <w:p>
+            <w:pPr>
+              <w:pStyle w:val="ListParagraph"/>
+              <w:ind w:left="0"/>
+              <w:jc w:val="center"/>
+              <w:rPr>
+                <w:szCs w:val="26"/>
+              </w:rPr>
+            </w:pPr>
+          </w:p>
+        </w:tc>
+        <w:tc>
+          <w:tcPr>
+            <w:tcW w:w="1593" w:type="dxa"/>
+          </w:tcPr>
+          <w:p>
+            <w:pPr>
+              <w:pStyle w:val="ListParagraph"/>
+              <w:ind w:left="0"/>
+              <w:jc w:val="center"/>
+              <w:rPr>
+                <w:szCs w:val="26"/>
+              </w:rPr>
+            </w:pPr>
+            <w:r>
+              <w:rPr>
+                <w:szCs w:val="26"/>
+              </w:rPr>
+              <w:t>Date</w:t>
+            </w:r>
+          </w:p>
+        </w:tc>
+        <w:tc>
+          <w:tcPr>
+            <w:tcW w:w="1080" w:type="dxa"/>
+          </w:tcPr>
+          <w:p>
+            <w:pPr>
+              <w:pStyle w:val="ListParagraph"/>
+              <w:ind w:left="0"/>
+              <w:jc w:val="center"/>
+              <w:rPr>
+                <w:szCs w:val="26"/>
+              </w:rPr>
+            </w:pPr>
+          </w:p>
+        </w:tc>
+      </w:tr>
+      <w:tr>
+        <w:tc>
+          <w:tcPr>
+            <w:tcW w:w="2520" w:type="dxa"/>
+          </w:tcPr>
+          <w:p>
+            <w:pPr>
+              <w:pStyle w:val="ListParagraph"/>
+              <w:ind w:left="0"/>
+              <w:jc w:val="center"/>
+              <w:rPr>
+                <w:szCs w:val="26"/>
+              </w:rPr>
+            </w:pPr>
+            <w:r>
+              <w:rPr>
+                <w:szCs w:val="26"/>
+              </w:rPr>
+              <w:t>Loại Nhân Viên</w:t>
+            </w:r>
+          </w:p>
+        </w:tc>
+        <w:tc>
+          <w:tcPr>
+            <w:tcW w:w="933" w:type="dxa"/>
+          </w:tcPr>
+          <w:p>
+            <w:pPr>
+              <w:pStyle w:val="ListParagraph"/>
+              <w:ind w:left="0"/>
+              <w:jc w:val="center"/>
+              <w:rPr>
+                <w:szCs w:val="26"/>
+              </w:rPr>
+            </w:pPr>
+          </w:p>
+        </w:tc>
+        <w:tc>
+          <w:tcPr>
+            <w:tcW w:w="971" w:type="dxa"/>
+          </w:tcPr>
+          <w:p>
+            <w:pPr>
+              <w:pStyle w:val="ListParagraph"/>
+              <w:ind w:left="0"/>
+              <w:jc w:val="center"/>
+              <w:rPr>
+                <w:szCs w:val="26"/>
+              </w:rPr>
+            </w:pPr>
+          </w:p>
+        </w:tc>
+        <w:tc>
+          <w:tcPr>
+            <w:tcW w:w="823" w:type="dxa"/>
+          </w:tcPr>
+          <w:p>
+            <w:pPr>
+              <w:pStyle w:val="ListParagraph"/>
+              <w:ind w:left="0"/>
+              <w:jc w:val="center"/>
+              <w:rPr>
+                <w:szCs w:val="26"/>
+              </w:rPr>
+            </w:pPr>
+          </w:p>
+        </w:tc>
+        <w:tc>
+          <w:tcPr>
+            <w:tcW w:w="1593" w:type="dxa"/>
+          </w:tcPr>
+          <w:p>
+            <w:pPr>
+              <w:pStyle w:val="ListParagraph"/>
+              <w:ind w:left="0"/>
+              <w:jc w:val="center"/>
+              <w:rPr>
+                <w:szCs w:val="26"/>
+              </w:rPr>
+            </w:pPr>
+            <w:r>
+              <w:rPr>
+                <w:szCs w:val="26"/>
+              </w:rPr>
+              <w:t>TinyInt</w:t>
+            </w:r>
+          </w:p>
+        </w:tc>
+        <w:tc>
+          <w:tcPr>
+            <w:tcW w:w="1080" w:type="dxa"/>
+          </w:tcPr>
+          <w:p>
+            <w:pPr>
+              <w:pStyle w:val="ListParagraph"/>
+              <w:ind w:left="0"/>
+              <w:jc w:val="center"/>
+              <w:rPr>
+                <w:szCs w:val="26"/>
+              </w:rPr>
+            </w:pPr>
+          </w:p>
+        </w:tc>
+      </w:tr>
+      <w:tr>
+        <w:tc>
+          <w:tcPr>
+            <w:tcW w:w="2520" w:type="dxa"/>
+          </w:tcPr>
+          <w:p>
+            <w:pPr>
+              <w:pStyle w:val="ListParagraph"/>
+              <w:ind w:left="0"/>
+              <w:jc w:val="center"/>
+              <w:rPr>
+                <w:szCs w:val="26"/>
+              </w:rPr>
+            </w:pPr>
+            <w:r>
+              <w:rPr>
+                <w:szCs w:val="26"/>
+              </w:rPr>
+              <w:t>Giới Tính</w:t>
+            </w:r>
+          </w:p>
+        </w:tc>
+        <w:tc>
+          <w:tcPr>
+            <w:tcW w:w="933" w:type="dxa"/>
+          </w:tcPr>
+          <w:p>
+            <w:pPr>
+              <w:pStyle w:val="ListParagraph"/>
+              <w:ind w:left="0"/>
+              <w:jc w:val="center"/>
+              <w:rPr>
+                <w:szCs w:val="26"/>
+              </w:rPr>
+            </w:pPr>
+          </w:p>
+        </w:tc>
+        <w:tc>
+          <w:tcPr>
+            <w:tcW w:w="971" w:type="dxa"/>
+          </w:tcPr>
+          <w:p>
+            <w:pPr>
+              <w:pStyle w:val="ListParagraph"/>
+              <w:ind w:left="0"/>
+              <w:jc w:val="center"/>
+              <w:rPr>
+                <w:szCs w:val="26"/>
+              </w:rPr>
+            </w:pPr>
+          </w:p>
+        </w:tc>
+        <w:tc>
+          <w:tcPr>
+            <w:tcW w:w="823" w:type="dxa"/>
+          </w:tcPr>
+          <w:p>
+            <w:pPr>
+              <w:pStyle w:val="ListParagraph"/>
+              <w:ind w:left="0"/>
+              <w:jc w:val="center"/>
+              <w:rPr>
+                <w:szCs w:val="26"/>
+              </w:rPr>
+            </w:pPr>
+          </w:p>
+        </w:tc>
+        <w:tc>
+          <w:tcPr>
+            <w:tcW w:w="1593" w:type="dxa"/>
+          </w:tcPr>
+          <w:p>
+            <w:pPr>
+              <w:pStyle w:val="ListParagraph"/>
+              <w:ind w:left="0"/>
+              <w:jc w:val="center"/>
+              <w:rPr>
+                <w:szCs w:val="26"/>
+              </w:rPr>
+            </w:pPr>
+            <w:r>
+              <w:rPr>
+                <w:szCs w:val="26"/>
+              </w:rPr>
+              <w:t>Bit</w:t>
+            </w:r>
+          </w:p>
+        </w:tc>
+        <w:tc>
+          <w:tcPr>
+            <w:tcW w:w="1080" w:type="dxa"/>
+          </w:tcPr>
+          <w:p>
+            <w:pPr>
+              <w:pStyle w:val="ListParagraph"/>
+              <w:ind w:left="0"/>
+              <w:jc w:val="center"/>
+              <w:rPr>
+                <w:szCs w:val="26"/>
+              </w:rPr>
+            </w:pPr>
+          </w:p>
+        </w:tc>
+      </w:tr>
+      <w:tr>
+        <w:tc>
+          <w:tcPr>
+            <w:tcW w:w="2520" w:type="dxa"/>
+          </w:tcPr>
+          <w:p>
+            <w:pPr>
+              <w:pStyle w:val="ListParagraph"/>
+              <w:ind w:left="0"/>
+              <w:jc w:val="center"/>
+              <w:rPr>
+                <w:szCs w:val="26"/>
+              </w:rPr>
+            </w:pPr>
+            <w:r>
+              <w:rPr>
+                <w:szCs w:val="26"/>
+              </w:rPr>
               <w:t>Created at</w:t>
             </w:r>
           </w:p>
@@ -5089,7 +5947,6 @@
               <w:ind w:left="0"/>
               <w:jc w:val="center"/>
               <w:rPr>
-                <w:i/>
                 <w:szCs w:val="26"/>
               </w:rPr>
             </w:pPr>
@@ -5165,13 +6022,25 @@
     </w:tbl>
     <w:p>
       <w:pPr>
-        <w:pStyle w:val="ListParagraph"/>
-        <w:ind w:left="1710"/>
         <w:rPr>
           <w:b/>
           <w:szCs w:val="26"/>
         </w:rPr>
       </w:pPr>
+      <w:r>
+        <w:rPr>
+          <w:b/>
+          <w:szCs w:val="26"/>
+        </w:rPr>
+        <w:tab/>
+      </w:r>
+      <w:r>
+        <w:rPr>
+          <w:b/>
+          <w:szCs w:val="26"/>
+        </w:rPr>
+        <w:tab/>
+      </w:r>
     </w:p>
     <w:p>
       <w:pPr>
@@ -5190,89 +6059,7 @@
           <w:b/>
           <w:szCs w:val="26"/>
         </w:rPr>
-        <w:t>Nhân Viên</w:t>
-      </w:r>
-    </w:p>
-    <w:p>
-      <w:pPr>
-        <w:pStyle w:val="ListParagraph"/>
-        <w:ind w:left="1710"/>
-        <w:rPr>
-          <w:b/>
-          <w:szCs w:val="26"/>
-        </w:rPr>
-      </w:pPr>
-      <w:r>
-        <w:rPr>
-          <w:b/>
-          <w:szCs w:val="26"/>
-        </w:rPr>
-        <w:t>+</w:t>
-      </w:r>
-      <w:r>
-        <w:rPr>
-          <w:szCs w:val="26"/>
-        </w:rPr>
-        <w:t xml:space="preserve"> Thuộc tính</w:t>
-      </w:r>
-      <w:r>
-        <w:rPr>
-          <w:b/>
-          <w:szCs w:val="26"/>
-        </w:rPr>
-        <w:t xml:space="preserve"> Loại Nhân Viên: </w:t>
-      </w:r>
-      <w:r>
-        <w:rPr>
-          <w:b/>
-          <w:szCs w:val="26"/>
-        </w:rPr>
-        <w:t>có 3 loại nhân viên:</w:t>
-      </w:r>
-      <w:r>
-        <w:rPr>
-          <w:b/>
-          <w:szCs w:val="26"/>
-        </w:rPr>
-        <w:br/>
-        <w:t xml:space="preserve">     0: Quản lý, 1: Nhân viên bán hàng, 2: Nhân viên tin học</w:t>
-      </w:r>
-    </w:p>
-    <w:p>
-      <w:pPr>
-        <w:pStyle w:val="ListParagraph"/>
-        <w:ind w:left="1710"/>
-        <w:rPr>
-          <w:b/>
-          <w:szCs w:val="26"/>
-        </w:rPr>
-      </w:pPr>
-      <w:r>
-        <w:rPr>
-          <w:b/>
-          <w:szCs w:val="26"/>
-        </w:rPr>
-        <w:t xml:space="preserve">+ </w:t>
-      </w:r>
-      <w:r>
-        <w:rPr>
-          <w:szCs w:val="26"/>
-        </w:rPr>
-        <w:t>Thuộc tính</w:t>
-      </w:r>
-      <w:r>
-        <w:rPr>
-          <w:b/>
-          <w:szCs w:val="26"/>
-        </w:rPr>
-        <w:t xml:space="preserve"> Giới Tính</w:t>
-      </w:r>
-      <w:r>
-        <w:rPr>
-          <w:b/>
-          <w:szCs w:val="26"/>
-        </w:rPr>
-        <w:t>: 0 là Nam, 1 là Nữ</w:t>
+        <w:t>Khách Hàng</w:t>
       </w:r>
     </w:p>
     <w:tbl>
@@ -5454,7 +6241,6 @@
               <w:rPr>
                 <w:szCs w:val="26"/>
               </w:rPr>
-              <w:lastRenderedPageBreak/>
               <w:t>ID</w:t>
             </w:r>
           </w:p>
@@ -5567,7 +6353,7 @@
               <w:rPr>
                 <w:szCs w:val="26"/>
               </w:rPr>
-              <w:t>Username</w:t>
+              <w:t>Họ Tên</w:t>
             </w:r>
           </w:p>
         </w:tc>
@@ -5633,7 +6419,7 @@
               <w:rPr>
                 <w:szCs w:val="26"/>
               </w:rPr>
-              <w:t>Varchar</w:t>
+              <w:t>Nvarchar</w:t>
             </w:r>
           </w:p>
         </w:tc>
@@ -5677,7 +6463,7 @@
               <w:rPr>
                 <w:szCs w:val="26"/>
               </w:rPr>
-              <w:t>Password</w:t>
+              <w:t>SĐT</w:t>
             </w:r>
           </w:p>
         </w:tc>
@@ -5743,7 +6529,7 @@
               <w:rPr>
                 <w:szCs w:val="26"/>
               </w:rPr>
-              <w:t>Varchar</w:t>
+              <w:t>Char</w:t>
             </w:r>
           </w:p>
         </w:tc>
@@ -5764,7 +6550,7 @@
               <w:rPr>
                 <w:szCs w:val="26"/>
               </w:rPr>
-              <w:t>80</w:t>
+              <w:t>10</w:t>
             </w:r>
           </w:p>
         </w:tc>
@@ -5787,7 +6573,7 @@
               <w:rPr>
                 <w:szCs w:val="26"/>
               </w:rPr>
-              <w:t>Họ Tên</w:t>
+              <w:t>Năm Sinh</w:t>
             </w:r>
           </w:p>
         </w:tc>
@@ -5831,9 +6617,17 @@
               <w:ind w:left="0"/>
               <w:jc w:val="center"/>
               <w:rPr>
-                <w:szCs w:val="26"/>
-              </w:rPr>
-            </w:pPr>
+                <w:i/>
+                <w:szCs w:val="26"/>
+              </w:rPr>
+            </w:pPr>
+            <w:r>
+              <w:rPr>
+                <w:i/>
+                <w:szCs w:val="26"/>
+              </w:rPr>
+              <w:t>X</w:t>
+            </w:r>
           </w:p>
         </w:tc>
         <w:tc>
@@ -5853,545 +6647,7 @@
               <w:rPr>
                 <w:szCs w:val="26"/>
               </w:rPr>
-              <w:t>Nvarchar</w:t>
-            </w:r>
-          </w:p>
-        </w:tc>
-        <w:tc>
-          <w:tcPr>
-            <w:tcW w:w="1080" w:type="dxa"/>
-          </w:tcPr>
-          <w:p>
-            <w:pPr>
-              <w:pStyle w:val="ListParagraph"/>
-              <w:ind w:left="0"/>
-              <w:jc w:val="center"/>
-              <w:rPr>
-                <w:szCs w:val="26"/>
-              </w:rPr>
-            </w:pPr>
-            <w:r>
-              <w:rPr>
-                <w:szCs w:val="26"/>
-              </w:rPr>
-              <w:t>50</w:t>
-            </w:r>
-          </w:p>
-        </w:tc>
-      </w:tr>
-      <w:tr>
-        <w:tc>
-          <w:tcPr>
-            <w:tcW w:w="2520" w:type="dxa"/>
-          </w:tcPr>
-          <w:p>
-            <w:pPr>
-              <w:pStyle w:val="ListParagraph"/>
-              <w:ind w:left="0"/>
-              <w:jc w:val="center"/>
-              <w:rPr>
-                <w:szCs w:val="26"/>
-              </w:rPr>
-            </w:pPr>
-            <w:r>
-              <w:rPr>
-                <w:szCs w:val="26"/>
-              </w:rPr>
-              <w:t>SĐT</w:t>
-            </w:r>
-          </w:p>
-        </w:tc>
-        <w:tc>
-          <w:tcPr>
-            <w:tcW w:w="933" w:type="dxa"/>
-          </w:tcPr>
-          <w:p>
-            <w:pPr>
-              <w:pStyle w:val="ListParagraph"/>
-              <w:ind w:left="0"/>
-              <w:jc w:val="center"/>
-              <w:rPr>
-                <w:szCs w:val="26"/>
-              </w:rPr>
-            </w:pPr>
-          </w:p>
-        </w:tc>
-        <w:tc>
-          <w:tcPr>
-            <w:tcW w:w="971" w:type="dxa"/>
-          </w:tcPr>
-          <w:p>
-            <w:pPr>
-              <w:pStyle w:val="ListParagraph"/>
-              <w:ind w:left="0"/>
-              <w:jc w:val="center"/>
-              <w:rPr>
-                <w:szCs w:val="26"/>
-              </w:rPr>
-            </w:pPr>
-          </w:p>
-        </w:tc>
-        <w:tc>
-          <w:tcPr>
-            <w:tcW w:w="823" w:type="dxa"/>
-          </w:tcPr>
-          <w:p>
-            <w:pPr>
-              <w:pStyle w:val="ListParagraph"/>
-              <w:ind w:left="0"/>
-              <w:jc w:val="center"/>
-              <w:rPr>
-                <w:szCs w:val="26"/>
-              </w:rPr>
-            </w:pPr>
-          </w:p>
-        </w:tc>
-        <w:tc>
-          <w:tcPr>
-            <w:tcW w:w="1593" w:type="dxa"/>
-          </w:tcPr>
-          <w:p>
-            <w:pPr>
-              <w:pStyle w:val="ListParagraph"/>
-              <w:ind w:left="0"/>
-              <w:jc w:val="center"/>
-              <w:rPr>
-                <w:szCs w:val="26"/>
-              </w:rPr>
-            </w:pPr>
-            <w:r>
-              <w:rPr>
-                <w:szCs w:val="26"/>
-              </w:rPr>
-              <w:t>Char</w:t>
-            </w:r>
-          </w:p>
-        </w:tc>
-        <w:tc>
-          <w:tcPr>
-            <w:tcW w:w="1080" w:type="dxa"/>
-          </w:tcPr>
-          <w:p>
-            <w:pPr>
-              <w:pStyle w:val="ListParagraph"/>
-              <w:ind w:left="0"/>
-              <w:jc w:val="center"/>
-              <w:rPr>
-                <w:szCs w:val="26"/>
-              </w:rPr>
-            </w:pPr>
-            <w:r>
-              <w:rPr>
-                <w:szCs w:val="26"/>
-              </w:rPr>
-              <w:t>10</w:t>
-            </w:r>
-          </w:p>
-        </w:tc>
-      </w:tr>
-      <w:tr>
-        <w:tc>
-          <w:tcPr>
-            <w:tcW w:w="2520" w:type="dxa"/>
-          </w:tcPr>
-          <w:p>
-            <w:pPr>
-              <w:pStyle w:val="ListParagraph"/>
-              <w:ind w:left="0"/>
-              <w:jc w:val="center"/>
-              <w:rPr>
-                <w:szCs w:val="26"/>
-              </w:rPr>
-            </w:pPr>
-            <w:r>
-              <w:rPr>
-                <w:szCs w:val="26"/>
-              </w:rPr>
-              <w:t>Địa Chỉ</w:t>
-            </w:r>
-          </w:p>
-        </w:tc>
-        <w:tc>
-          <w:tcPr>
-            <w:tcW w:w="933" w:type="dxa"/>
-          </w:tcPr>
-          <w:p>
-            <w:pPr>
-              <w:pStyle w:val="ListParagraph"/>
-              <w:ind w:left="0"/>
-              <w:jc w:val="center"/>
-              <w:rPr>
-                <w:szCs w:val="26"/>
-              </w:rPr>
-            </w:pPr>
-          </w:p>
-        </w:tc>
-        <w:tc>
-          <w:tcPr>
-            <w:tcW w:w="971" w:type="dxa"/>
-          </w:tcPr>
-          <w:p>
-            <w:pPr>
-              <w:pStyle w:val="ListParagraph"/>
-              <w:ind w:left="0"/>
-              <w:jc w:val="center"/>
-              <w:rPr>
-                <w:szCs w:val="26"/>
-              </w:rPr>
-            </w:pPr>
-          </w:p>
-        </w:tc>
-        <w:tc>
-          <w:tcPr>
-            <w:tcW w:w="823" w:type="dxa"/>
-          </w:tcPr>
-          <w:p>
-            <w:pPr>
-              <w:pStyle w:val="ListParagraph"/>
-              <w:ind w:left="0"/>
-              <w:jc w:val="center"/>
-              <w:rPr>
-                <w:szCs w:val="26"/>
-              </w:rPr>
-            </w:pPr>
-          </w:p>
-        </w:tc>
-        <w:tc>
-          <w:tcPr>
-            <w:tcW w:w="1593" w:type="dxa"/>
-          </w:tcPr>
-          <w:p>
-            <w:pPr>
-              <w:pStyle w:val="ListParagraph"/>
-              <w:ind w:left="0"/>
-              <w:jc w:val="center"/>
-              <w:rPr>
-                <w:szCs w:val="26"/>
-              </w:rPr>
-            </w:pPr>
-            <w:r>
-              <w:rPr>
-                <w:szCs w:val="26"/>
-              </w:rPr>
-              <w:t>Nvarchar</w:t>
-            </w:r>
-          </w:p>
-        </w:tc>
-        <w:tc>
-          <w:tcPr>
-            <w:tcW w:w="1080" w:type="dxa"/>
-          </w:tcPr>
-          <w:p>
-            <w:pPr>
-              <w:pStyle w:val="ListParagraph"/>
-              <w:ind w:left="0"/>
-              <w:jc w:val="center"/>
-              <w:rPr>
-                <w:szCs w:val="26"/>
-              </w:rPr>
-            </w:pPr>
-            <w:r>
-              <w:rPr>
-                <w:szCs w:val="26"/>
-              </w:rPr>
-              <w:t>80</w:t>
-            </w:r>
-          </w:p>
-        </w:tc>
-      </w:tr>
-      <w:tr>
-        <w:tc>
-          <w:tcPr>
-            <w:tcW w:w="2520" w:type="dxa"/>
-          </w:tcPr>
-          <w:p>
-            <w:pPr>
-              <w:pStyle w:val="ListParagraph"/>
-              <w:ind w:left="0"/>
-              <w:jc w:val="center"/>
-              <w:rPr>
-                <w:szCs w:val="26"/>
-              </w:rPr>
-            </w:pPr>
-            <w:r>
-              <w:rPr>
-                <w:szCs w:val="26"/>
-              </w:rPr>
-              <w:t>Năm Sinh</w:t>
-            </w:r>
-          </w:p>
-        </w:tc>
-        <w:tc>
-          <w:tcPr>
-            <w:tcW w:w="933" w:type="dxa"/>
-          </w:tcPr>
-          <w:p>
-            <w:pPr>
-              <w:pStyle w:val="ListParagraph"/>
-              <w:ind w:left="0"/>
-              <w:jc w:val="center"/>
-              <w:rPr>
-                <w:szCs w:val="26"/>
-              </w:rPr>
-            </w:pPr>
-          </w:p>
-        </w:tc>
-        <w:tc>
-          <w:tcPr>
-            <w:tcW w:w="971" w:type="dxa"/>
-          </w:tcPr>
-          <w:p>
-            <w:pPr>
-              <w:pStyle w:val="ListParagraph"/>
-              <w:ind w:left="0"/>
-              <w:jc w:val="center"/>
-              <w:rPr>
-                <w:szCs w:val="26"/>
-              </w:rPr>
-            </w:pPr>
-          </w:p>
-        </w:tc>
-        <w:tc>
-          <w:tcPr>
-            <w:tcW w:w="823" w:type="dxa"/>
-          </w:tcPr>
-          <w:p>
-            <w:pPr>
-              <w:pStyle w:val="ListParagraph"/>
-              <w:ind w:left="0"/>
-              <w:jc w:val="center"/>
-              <w:rPr>
-                <w:szCs w:val="26"/>
-              </w:rPr>
-            </w:pPr>
-          </w:p>
-        </w:tc>
-        <w:tc>
-          <w:tcPr>
-            <w:tcW w:w="1593" w:type="dxa"/>
-          </w:tcPr>
-          <w:p>
-            <w:pPr>
-              <w:pStyle w:val="ListParagraph"/>
-              <w:ind w:left="0"/>
-              <w:jc w:val="center"/>
-              <w:rPr>
-                <w:szCs w:val="26"/>
-              </w:rPr>
-            </w:pPr>
-            <w:r>
-              <w:rPr>
-                <w:szCs w:val="26"/>
-              </w:rPr>
               <w:t>Date</w:t>
-            </w:r>
-          </w:p>
-        </w:tc>
-        <w:tc>
-          <w:tcPr>
-            <w:tcW w:w="1080" w:type="dxa"/>
-          </w:tcPr>
-          <w:p>
-            <w:pPr>
-              <w:pStyle w:val="ListParagraph"/>
-              <w:ind w:left="0"/>
-              <w:jc w:val="center"/>
-              <w:rPr>
-                <w:szCs w:val="26"/>
-              </w:rPr>
-            </w:pPr>
-          </w:p>
-        </w:tc>
-      </w:tr>
-      <w:tr>
-        <w:tc>
-          <w:tcPr>
-            <w:tcW w:w="2520" w:type="dxa"/>
-          </w:tcPr>
-          <w:p>
-            <w:pPr>
-              <w:pStyle w:val="ListParagraph"/>
-              <w:ind w:left="0"/>
-              <w:jc w:val="center"/>
-              <w:rPr>
-                <w:szCs w:val="26"/>
-              </w:rPr>
-            </w:pPr>
-            <w:r>
-              <w:rPr>
-                <w:szCs w:val="26"/>
-              </w:rPr>
-              <w:t>Loại Nhân Viên</w:t>
-            </w:r>
-          </w:p>
-        </w:tc>
-        <w:tc>
-          <w:tcPr>
-            <w:tcW w:w="933" w:type="dxa"/>
-          </w:tcPr>
-          <w:p>
-            <w:pPr>
-              <w:pStyle w:val="ListParagraph"/>
-              <w:ind w:left="0"/>
-              <w:jc w:val="center"/>
-              <w:rPr>
-                <w:szCs w:val="26"/>
-              </w:rPr>
-            </w:pPr>
-          </w:p>
-        </w:tc>
-        <w:tc>
-          <w:tcPr>
-            <w:tcW w:w="971" w:type="dxa"/>
-          </w:tcPr>
-          <w:p>
-            <w:pPr>
-              <w:pStyle w:val="ListParagraph"/>
-              <w:ind w:left="0"/>
-              <w:jc w:val="center"/>
-              <w:rPr>
-                <w:szCs w:val="26"/>
-              </w:rPr>
-            </w:pPr>
-          </w:p>
-        </w:tc>
-        <w:tc>
-          <w:tcPr>
-            <w:tcW w:w="823" w:type="dxa"/>
-          </w:tcPr>
-          <w:p>
-            <w:pPr>
-              <w:pStyle w:val="ListParagraph"/>
-              <w:ind w:left="0"/>
-              <w:jc w:val="center"/>
-              <w:rPr>
-                <w:szCs w:val="26"/>
-              </w:rPr>
-            </w:pPr>
-          </w:p>
-        </w:tc>
-        <w:tc>
-          <w:tcPr>
-            <w:tcW w:w="1593" w:type="dxa"/>
-          </w:tcPr>
-          <w:p>
-            <w:pPr>
-              <w:pStyle w:val="ListParagraph"/>
-              <w:ind w:left="0"/>
-              <w:jc w:val="center"/>
-              <w:rPr>
-                <w:szCs w:val="26"/>
-              </w:rPr>
-            </w:pPr>
-            <w:r>
-              <w:rPr>
-                <w:szCs w:val="26"/>
-              </w:rPr>
-              <w:t>TinyInt</w:t>
-            </w:r>
-          </w:p>
-        </w:tc>
-        <w:tc>
-          <w:tcPr>
-            <w:tcW w:w="1080" w:type="dxa"/>
-          </w:tcPr>
-          <w:p>
-            <w:pPr>
-              <w:pStyle w:val="ListParagraph"/>
-              <w:ind w:left="0"/>
-              <w:jc w:val="center"/>
-              <w:rPr>
-                <w:szCs w:val="26"/>
-              </w:rPr>
-            </w:pPr>
-          </w:p>
-        </w:tc>
-      </w:tr>
-      <w:tr>
-        <w:tc>
-          <w:tcPr>
-            <w:tcW w:w="2520" w:type="dxa"/>
-          </w:tcPr>
-          <w:p>
-            <w:pPr>
-              <w:pStyle w:val="ListParagraph"/>
-              <w:ind w:left="0"/>
-              <w:jc w:val="center"/>
-              <w:rPr>
-                <w:szCs w:val="26"/>
-              </w:rPr>
-            </w:pPr>
-            <w:r>
-              <w:rPr>
-                <w:szCs w:val="26"/>
-              </w:rPr>
-              <w:t>Giới Tính</w:t>
-            </w:r>
-          </w:p>
-        </w:tc>
-        <w:tc>
-          <w:tcPr>
-            <w:tcW w:w="933" w:type="dxa"/>
-          </w:tcPr>
-          <w:p>
-            <w:pPr>
-              <w:pStyle w:val="ListParagraph"/>
-              <w:ind w:left="0"/>
-              <w:jc w:val="center"/>
-              <w:rPr>
-                <w:szCs w:val="26"/>
-              </w:rPr>
-            </w:pPr>
-          </w:p>
-        </w:tc>
-        <w:tc>
-          <w:tcPr>
-            <w:tcW w:w="971" w:type="dxa"/>
-          </w:tcPr>
-          <w:p>
-            <w:pPr>
-              <w:pStyle w:val="ListParagraph"/>
-              <w:ind w:left="0"/>
-              <w:jc w:val="center"/>
-              <w:rPr>
-                <w:szCs w:val="26"/>
-              </w:rPr>
-            </w:pPr>
-          </w:p>
-        </w:tc>
-        <w:tc>
-          <w:tcPr>
-            <w:tcW w:w="823" w:type="dxa"/>
-          </w:tcPr>
-          <w:p>
-            <w:pPr>
-              <w:pStyle w:val="ListParagraph"/>
-              <w:ind w:left="0"/>
-              <w:jc w:val="center"/>
-              <w:rPr>
-                <w:szCs w:val="26"/>
-              </w:rPr>
-            </w:pPr>
-          </w:p>
-        </w:tc>
-        <w:tc>
-          <w:tcPr>
-            <w:tcW w:w="1593" w:type="dxa"/>
-          </w:tcPr>
-          <w:p>
-            <w:pPr>
-              <w:pStyle w:val="ListParagraph"/>
-              <w:ind w:left="0"/>
-              <w:jc w:val="center"/>
-              <w:rPr>
-                <w:szCs w:val="26"/>
-              </w:rPr>
-            </w:pPr>
-            <w:r>
-              <w:rPr>
-                <w:szCs w:val="26"/>
-              </w:rPr>
-              <w:t>Bit</w:t>
             </w:r>
           </w:p>
         </w:tc>
@@ -6518,25 +6774,13 @@
     </w:tbl>
     <w:p>
       <w:pPr>
+        <w:pStyle w:val="ListParagraph"/>
+        <w:ind w:left="1710"/>
         <w:rPr>
           <w:b/>
           <w:szCs w:val="26"/>
         </w:rPr>
       </w:pPr>
-      <w:r>
-        <w:rPr>
-          <w:b/>
-          <w:szCs w:val="26"/>
-        </w:rPr>
-        <w:tab/>
-      </w:r>
-      <w:r>
-        <w:rPr>
-          <w:b/>
-          <w:szCs w:val="26"/>
-        </w:rPr>
-        <w:tab/>
-      </w:r>
     </w:p>
     <w:p>
       <w:pPr>
@@ -6555,7 +6799,7 @@
           <w:b/>
           <w:szCs w:val="26"/>
         </w:rPr>
-        <w:t>Khách Hàng</w:t>
+        <w:t>Phiếu Nhập</w:t>
       </w:r>
     </w:p>
     <w:tbl>
@@ -6849,7 +7093,7 @@
               <w:rPr>
                 <w:szCs w:val="26"/>
               </w:rPr>
-              <w:t>Họ Tên</w:t>
+              <w:t>Created at</w:t>
             </w:r>
           </w:p>
         </w:tc>
@@ -6915,7 +7159,7 @@
               <w:rPr>
                 <w:szCs w:val="26"/>
               </w:rPr>
-              <w:t>Nvarchar</w:t>
+              <w:t>Date</w:t>
             </w:r>
           </w:p>
         </w:tc>
@@ -6932,12 +7176,6 @@
                 <w:szCs w:val="26"/>
               </w:rPr>
             </w:pPr>
-            <w:r>
-              <w:rPr>
-                <w:szCs w:val="26"/>
-              </w:rPr>
-              <w:t>50</w:t>
-            </w:r>
           </w:p>
         </w:tc>
       </w:tr>
@@ -6959,7 +7197,7 @@
               <w:rPr>
                 <w:szCs w:val="26"/>
               </w:rPr>
-              <w:t>SĐT</w:t>
+              <w:t>ID Nhà Cung Cấp</w:t>
             </w:r>
           </w:p>
         </w:tc>
@@ -6988,9 +7226,17 @@
               <w:ind w:left="0"/>
               <w:jc w:val="center"/>
               <w:rPr>
-                <w:szCs w:val="26"/>
-              </w:rPr>
-            </w:pPr>
+                <w:i/>
+                <w:szCs w:val="26"/>
+              </w:rPr>
+            </w:pPr>
+            <w:r>
+              <w:rPr>
+                <w:i/>
+                <w:szCs w:val="26"/>
+              </w:rPr>
+              <w:t>X</w:t>
+            </w:r>
           </w:p>
         </w:tc>
         <w:tc>
@@ -7025,7 +7271,7 @@
               <w:rPr>
                 <w:szCs w:val="26"/>
               </w:rPr>
-              <w:t>Char</w:t>
+              <w:t>Int</w:t>
             </w:r>
           </w:p>
         </w:tc>
@@ -7042,12 +7288,6 @@
                 <w:szCs w:val="26"/>
               </w:rPr>
             </w:pPr>
-            <w:r>
-              <w:rPr>
-                <w:szCs w:val="26"/>
-              </w:rPr>
-              <w:t>10</w:t>
-            </w:r>
           </w:p>
         </w:tc>
       </w:tr>
@@ -7069,7 +7309,7 @@
               <w:rPr>
                 <w:szCs w:val="26"/>
               </w:rPr>
-              <w:t>Năm Sinh</w:t>
+              <w:t>ID Nhân Viên</w:t>
             </w:r>
           </w:p>
         </w:tc>
@@ -7098,9 +7338,17 @@
               <w:ind w:left="0"/>
               <w:jc w:val="center"/>
               <w:rPr>
-                <w:szCs w:val="26"/>
-              </w:rPr>
-            </w:pPr>
+                <w:i/>
+                <w:szCs w:val="26"/>
+              </w:rPr>
+            </w:pPr>
+            <w:r>
+              <w:rPr>
+                <w:i/>
+                <w:szCs w:val="26"/>
+              </w:rPr>
+              <w:t>X</w:t>
+            </w:r>
           </w:p>
         </w:tc>
         <w:tc>
@@ -7113,17 +7361,9 @@
               <w:ind w:left="0"/>
               <w:jc w:val="center"/>
               <w:rPr>
-                <w:i/>
-                <w:szCs w:val="26"/>
-              </w:rPr>
-            </w:pPr>
-            <w:r>
-              <w:rPr>
-                <w:i/>
-                <w:szCs w:val="26"/>
-              </w:rPr>
-              <w:t>X</w:t>
-            </w:r>
+                <w:szCs w:val="26"/>
+              </w:rPr>
+            </w:pPr>
           </w:p>
         </w:tc>
         <w:tc>
@@ -7143,111 +7383,7 @@
               <w:rPr>
                 <w:szCs w:val="26"/>
               </w:rPr>
-              <w:t>Date</w:t>
-            </w:r>
-          </w:p>
-        </w:tc>
-        <w:tc>
-          <w:tcPr>
-            <w:tcW w:w="1080" w:type="dxa"/>
-          </w:tcPr>
-          <w:p>
-            <w:pPr>
-              <w:pStyle w:val="ListParagraph"/>
-              <w:ind w:left="0"/>
-              <w:jc w:val="center"/>
-              <w:rPr>
-                <w:szCs w:val="26"/>
-              </w:rPr>
-            </w:pPr>
-          </w:p>
-        </w:tc>
-      </w:tr>
-      <w:tr>
-        <w:tc>
-          <w:tcPr>
-            <w:tcW w:w="2520" w:type="dxa"/>
-          </w:tcPr>
-          <w:p>
-            <w:pPr>
-              <w:pStyle w:val="ListParagraph"/>
-              <w:ind w:left="0"/>
-              <w:jc w:val="center"/>
-              <w:rPr>
-                <w:szCs w:val="26"/>
-              </w:rPr>
-            </w:pPr>
-            <w:r>
-              <w:rPr>
-                <w:szCs w:val="26"/>
-              </w:rPr>
-              <w:t>Created at</w:t>
-            </w:r>
-          </w:p>
-        </w:tc>
-        <w:tc>
-          <w:tcPr>
-            <w:tcW w:w="933" w:type="dxa"/>
-          </w:tcPr>
-          <w:p>
-            <w:pPr>
-              <w:pStyle w:val="ListParagraph"/>
-              <w:ind w:left="0"/>
-              <w:jc w:val="center"/>
-              <w:rPr>
-                <w:szCs w:val="26"/>
-              </w:rPr>
-            </w:pPr>
-          </w:p>
-        </w:tc>
-        <w:tc>
-          <w:tcPr>
-            <w:tcW w:w="971" w:type="dxa"/>
-          </w:tcPr>
-          <w:p>
-            <w:pPr>
-              <w:pStyle w:val="ListParagraph"/>
-              <w:ind w:left="0"/>
-              <w:jc w:val="center"/>
-              <w:rPr>
-                <w:szCs w:val="26"/>
-              </w:rPr>
-            </w:pPr>
-          </w:p>
-        </w:tc>
-        <w:tc>
-          <w:tcPr>
-            <w:tcW w:w="823" w:type="dxa"/>
-          </w:tcPr>
-          <w:p>
-            <w:pPr>
-              <w:pStyle w:val="ListParagraph"/>
-              <w:ind w:left="0"/>
-              <w:jc w:val="center"/>
-              <w:rPr>
-                <w:szCs w:val="26"/>
-              </w:rPr>
-            </w:pPr>
-          </w:p>
-        </w:tc>
-        <w:tc>
-          <w:tcPr>
-            <w:tcW w:w="1593" w:type="dxa"/>
-          </w:tcPr>
-          <w:p>
-            <w:pPr>
-              <w:pStyle w:val="ListParagraph"/>
-              <w:ind w:left="0"/>
-              <w:jc w:val="center"/>
-              <w:rPr>
-                <w:szCs w:val="26"/>
-              </w:rPr>
-            </w:pPr>
-            <w:r>
-              <w:rPr>
-                <w:szCs w:val="26"/>
-              </w:rPr>
-              <w:t>Date</w:t>
+              <w:t>Int</w:t>
             </w:r>
           </w:p>
         </w:tc>
@@ -7295,7 +7431,7 @@
           <w:b/>
           <w:szCs w:val="26"/>
         </w:rPr>
-        <w:t>Phiếu Nhập</w:t>
+        <w:t>Chi Tiết Phiếu Nhập</w:t>
       </w:r>
     </w:p>
     <w:tbl>
@@ -7477,7 +7613,7 @@
               <w:rPr>
                 <w:szCs w:val="26"/>
               </w:rPr>
-              <w:t>ID</w:t>
+              <w:t>ID Phiếu Nhập</w:t>
             </w:r>
           </w:p>
         </w:tc>
@@ -7514,9 +7650,17 @@
               <w:ind w:left="0"/>
               <w:jc w:val="center"/>
               <w:rPr>
-                <w:szCs w:val="26"/>
-              </w:rPr>
-            </w:pPr>
+                <w:i/>
+                <w:szCs w:val="26"/>
+              </w:rPr>
+            </w:pPr>
+            <w:r>
+              <w:rPr>
+                <w:i/>
+                <w:szCs w:val="26"/>
+              </w:rPr>
+              <w:t>X</w:t>
+            </w:r>
           </w:p>
         </w:tc>
         <w:tc>
@@ -7589,7 +7733,7 @@
               <w:rPr>
                 <w:szCs w:val="26"/>
               </w:rPr>
-              <w:t>Created at</w:t>
+              <w:t>ID Hàng</w:t>
             </w:r>
           </w:p>
         </w:tc>
@@ -7603,9 +7747,17 @@
               <w:ind w:left="0"/>
               <w:jc w:val="center"/>
               <w:rPr>
-                <w:szCs w:val="26"/>
-              </w:rPr>
-            </w:pPr>
+                <w:i/>
+                <w:szCs w:val="26"/>
+              </w:rPr>
+            </w:pPr>
+            <w:r>
+              <w:rPr>
+                <w:i/>
+                <w:szCs w:val="26"/>
+              </w:rPr>
+              <w:t>X</w:t>
+            </w:r>
           </w:p>
         </w:tc>
         <w:tc>
@@ -7618,9 +7770,17 @@
               <w:ind w:left="0"/>
               <w:jc w:val="center"/>
               <w:rPr>
-                <w:szCs w:val="26"/>
-              </w:rPr>
-            </w:pPr>
+                <w:i/>
+                <w:szCs w:val="26"/>
+              </w:rPr>
+            </w:pPr>
+            <w:r>
+              <w:rPr>
+                <w:i/>
+                <w:szCs w:val="26"/>
+              </w:rPr>
+              <w:t>X</w:t>
+            </w:r>
           </w:p>
         </w:tc>
         <w:tc>
@@ -7655,7 +7815,7 @@
               <w:rPr>
                 <w:szCs w:val="26"/>
               </w:rPr>
-              <w:t>Date</w:t>
+              <w:t>Int</w:t>
             </w:r>
           </w:p>
         </w:tc>
@@ -7693,7 +7853,7 @@
               <w:rPr>
                 <w:szCs w:val="26"/>
               </w:rPr>
-              <w:t>ID Nhà Cung Cấp</w:t>
+              <w:t>Số Lượng</w:t>
             </w:r>
           </w:p>
         </w:tc>
@@ -7722,129 +7882,9 @@
               <w:ind w:left="0"/>
               <w:jc w:val="center"/>
               <w:rPr>
-                <w:i/>
-                <w:szCs w:val="26"/>
-              </w:rPr>
-            </w:pPr>
-            <w:r>
-              <w:rPr>
-                <w:i/>
-                <w:szCs w:val="26"/>
-              </w:rPr>
-              <w:t>X</w:t>
-            </w:r>
-          </w:p>
-        </w:tc>
-        <w:tc>
-          <w:tcPr>
-            <w:tcW w:w="823" w:type="dxa"/>
-          </w:tcPr>
-          <w:p>
-            <w:pPr>
-              <w:pStyle w:val="ListParagraph"/>
-              <w:ind w:left="0"/>
-              <w:jc w:val="center"/>
-              <w:rPr>
-                <w:szCs w:val="26"/>
-              </w:rPr>
-            </w:pPr>
-          </w:p>
-        </w:tc>
-        <w:tc>
-          <w:tcPr>
-            <w:tcW w:w="1593" w:type="dxa"/>
-          </w:tcPr>
-          <w:p>
-            <w:pPr>
-              <w:pStyle w:val="ListParagraph"/>
-              <w:ind w:left="0"/>
-              <w:jc w:val="center"/>
-              <w:rPr>
-                <w:szCs w:val="26"/>
-              </w:rPr>
-            </w:pPr>
-            <w:r>
-              <w:rPr>
-                <w:szCs w:val="26"/>
-              </w:rPr>
-              <w:t>Int</w:t>
-            </w:r>
-          </w:p>
-        </w:tc>
-        <w:tc>
-          <w:tcPr>
-            <w:tcW w:w="1080" w:type="dxa"/>
-          </w:tcPr>
-          <w:p>
-            <w:pPr>
-              <w:pStyle w:val="ListParagraph"/>
-              <w:ind w:left="0"/>
-              <w:jc w:val="center"/>
-              <w:rPr>
-                <w:szCs w:val="26"/>
-              </w:rPr>
-            </w:pPr>
-          </w:p>
-        </w:tc>
-      </w:tr>
-      <w:tr>
-        <w:tc>
-          <w:tcPr>
-            <w:tcW w:w="2520" w:type="dxa"/>
-          </w:tcPr>
-          <w:p>
-            <w:pPr>
-              <w:pStyle w:val="ListParagraph"/>
-              <w:ind w:left="0"/>
-              <w:jc w:val="center"/>
-              <w:rPr>
-                <w:szCs w:val="26"/>
-              </w:rPr>
-            </w:pPr>
-            <w:r>
-              <w:rPr>
-                <w:szCs w:val="26"/>
-              </w:rPr>
-              <w:t>ID Nhân Viên</w:t>
-            </w:r>
-          </w:p>
-        </w:tc>
-        <w:tc>
-          <w:tcPr>
-            <w:tcW w:w="933" w:type="dxa"/>
-          </w:tcPr>
-          <w:p>
-            <w:pPr>
-              <w:pStyle w:val="ListParagraph"/>
-              <w:ind w:left="0"/>
-              <w:jc w:val="center"/>
-              <w:rPr>
-                <w:szCs w:val="26"/>
-              </w:rPr>
-            </w:pPr>
-          </w:p>
-        </w:tc>
-        <w:tc>
-          <w:tcPr>
-            <w:tcW w:w="971" w:type="dxa"/>
-          </w:tcPr>
-          <w:p>
-            <w:pPr>
-              <w:pStyle w:val="ListParagraph"/>
-              <w:ind w:left="0"/>
-              <w:jc w:val="center"/>
-              <w:rPr>
-                <w:i/>
-                <w:szCs w:val="26"/>
-              </w:rPr>
-            </w:pPr>
-            <w:r>
-              <w:rPr>
-                <w:i/>
-                <w:szCs w:val="26"/>
-              </w:rPr>
-              <w:t>X</w:t>
-            </w:r>
+                <w:szCs w:val="26"/>
+              </w:rPr>
+            </w:pPr>
           </w:p>
         </w:tc>
         <w:tc>
@@ -7927,8 +7967,79 @@
           <w:b/>
           <w:szCs w:val="26"/>
         </w:rPr>
-        <w:t>Chi Tiết Phiếu Nhập</w:t>
-      </w:r>
+        <w:t>Phiếu Xuất</w:t>
+      </w:r>
+    </w:p>
+    <w:p>
+      <w:pPr>
+        <w:pStyle w:val="ListParagraph"/>
+        <w:ind w:left="1710"/>
+        <w:rPr>
+          <w:szCs w:val="26"/>
+        </w:rPr>
+      </w:pPr>
+      <w:r>
+        <w:rPr>
+          <w:b/>
+          <w:szCs w:val="26"/>
+        </w:rPr>
+        <w:t xml:space="preserve">+ </w:t>
+      </w:r>
+      <w:r>
+        <w:rPr>
+          <w:szCs w:val="26"/>
+        </w:rPr>
+        <w:t>Thuộc tính</w:t>
+      </w:r>
+      <w:r>
+        <w:rPr>
+          <w:b/>
+          <w:szCs w:val="26"/>
+        </w:rPr>
+        <w:t xml:space="preserve"> ID Khách Hàng: </w:t>
+      </w:r>
+      <w:r>
+        <w:rPr>
+          <w:szCs w:val="26"/>
+        </w:rPr>
+        <w:t>thuộc tính này có thể rỗng, vì khách hàng không muốn điề</w:t>
+      </w:r>
+      <w:r>
+        <w:rPr>
+          <w:szCs w:val="26"/>
+        </w:rPr>
+        <w:t>n thông tin</w:t>
+      </w:r>
+    </w:p>
+    <w:p>
+      <w:pPr>
+        <w:pStyle w:val="ListParagraph"/>
+        <w:ind w:left="1710"/>
+        <w:rPr>
+          <w:b/>
+          <w:color w:val="548DD4" w:themeColor="text2" w:themeTint="99"/>
+          <w:szCs w:val="26"/>
+        </w:rPr>
+      </w:pPr>
+    </w:p>
+    <w:p>
+      <w:pPr>
+        <w:rPr>
+          <w:b/>
+          <w:color w:val="548DD4" w:themeColor="text2" w:themeTint="99"/>
+          <w:szCs w:val="26"/>
+        </w:rPr>
+      </w:pPr>
+    </w:p>
+    <w:p>
+      <w:pPr>
+        <w:pStyle w:val="ListParagraph"/>
+        <w:ind w:left="1710"/>
+        <w:rPr>
+          <w:color w:val="548DD4" w:themeColor="text2" w:themeTint="99"/>
+          <w:szCs w:val="26"/>
+        </w:rPr>
+      </w:pPr>
     </w:p>
     <w:tbl>
       <w:tblPr>
@@ -8109,7 +8220,7 @@
               <w:rPr>
                 <w:szCs w:val="26"/>
               </w:rPr>
-              <w:t>ID Phiếu Nhập</w:t>
+              <w:t>ID</w:t>
             </w:r>
           </w:p>
         </w:tc>
@@ -8146,17 +8257,9 @@
               <w:ind w:left="0"/>
               <w:jc w:val="center"/>
               <w:rPr>
-                <w:i/>
-                <w:szCs w:val="26"/>
-              </w:rPr>
-            </w:pPr>
-            <w:r>
-              <w:rPr>
-                <w:i/>
-                <w:szCs w:val="26"/>
-              </w:rPr>
-              <w:t>X</w:t>
-            </w:r>
+                <w:szCs w:val="26"/>
+              </w:rPr>
+            </w:pPr>
           </w:p>
         </w:tc>
         <w:tc>
@@ -8229,7 +8332,7 @@
               <w:rPr>
                 <w:szCs w:val="26"/>
               </w:rPr>
-              <w:t>ID Hàng</w:t>
+              <w:t>ID Khách Hàng</w:t>
             </w:r>
           </w:p>
         </w:tc>
@@ -8243,6 +8346,21 @@
               <w:ind w:left="0"/>
               <w:jc w:val="center"/>
               <w:rPr>
+                <w:szCs w:val="26"/>
+              </w:rPr>
+            </w:pPr>
+          </w:p>
+        </w:tc>
+        <w:tc>
+          <w:tcPr>
+            <w:tcW w:w="971" w:type="dxa"/>
+          </w:tcPr>
+          <w:p>
+            <w:pPr>
+              <w:pStyle w:val="ListParagraph"/>
+              <w:ind w:left="0"/>
+              <w:jc w:val="center"/>
+              <w:rPr>
                 <w:i/>
                 <w:szCs w:val="26"/>
               </w:rPr>
@@ -8258,7 +8376,7 @@
         </w:tc>
         <w:tc>
           <w:tcPr>
-            <w:tcW w:w="971" w:type="dxa"/>
+            <w:tcW w:w="823" w:type="dxa"/>
           </w:tcPr>
           <w:p>
             <w:pPr>
@@ -8277,21 +8395,6 @@
               </w:rPr>
               <w:t>X</w:t>
             </w:r>
-          </w:p>
-        </w:tc>
-        <w:tc>
-          <w:tcPr>
-            <w:tcW w:w="823" w:type="dxa"/>
-          </w:tcPr>
-          <w:p>
-            <w:pPr>
-              <w:pStyle w:val="ListParagraph"/>
-              <w:ind w:left="0"/>
-              <w:jc w:val="center"/>
-              <w:rPr>
-                <w:szCs w:val="26"/>
-              </w:rPr>
-            </w:pPr>
           </w:p>
         </w:tc>
         <w:tc>
@@ -8349,7 +8452,7 @@
               <w:rPr>
                 <w:szCs w:val="26"/>
               </w:rPr>
-              <w:t>Số Lượng</w:t>
+              <w:t>Created at</w:t>
             </w:r>
           </w:p>
         </w:tc>
@@ -8381,6 +8484,118 @@
                 <w:szCs w:val="26"/>
               </w:rPr>
             </w:pPr>
+          </w:p>
+        </w:tc>
+        <w:tc>
+          <w:tcPr>
+            <w:tcW w:w="823" w:type="dxa"/>
+          </w:tcPr>
+          <w:p>
+            <w:pPr>
+              <w:pStyle w:val="ListParagraph"/>
+              <w:ind w:left="0"/>
+              <w:jc w:val="center"/>
+              <w:rPr>
+                <w:szCs w:val="26"/>
+              </w:rPr>
+            </w:pPr>
+          </w:p>
+        </w:tc>
+        <w:tc>
+          <w:tcPr>
+            <w:tcW w:w="1593" w:type="dxa"/>
+          </w:tcPr>
+          <w:p>
+            <w:pPr>
+              <w:pStyle w:val="ListParagraph"/>
+              <w:ind w:left="0"/>
+              <w:jc w:val="center"/>
+              <w:rPr>
+                <w:szCs w:val="26"/>
+              </w:rPr>
+            </w:pPr>
+            <w:r>
+              <w:rPr>
+                <w:szCs w:val="26"/>
+              </w:rPr>
+              <w:t>Date</w:t>
+            </w:r>
+          </w:p>
+        </w:tc>
+        <w:tc>
+          <w:tcPr>
+            <w:tcW w:w="1080" w:type="dxa"/>
+          </w:tcPr>
+          <w:p>
+            <w:pPr>
+              <w:pStyle w:val="ListParagraph"/>
+              <w:ind w:left="0"/>
+              <w:jc w:val="center"/>
+              <w:rPr>
+                <w:szCs w:val="26"/>
+              </w:rPr>
+            </w:pPr>
+          </w:p>
+        </w:tc>
+      </w:tr>
+      <w:tr>
+        <w:tc>
+          <w:tcPr>
+            <w:tcW w:w="2520" w:type="dxa"/>
+          </w:tcPr>
+          <w:p>
+            <w:pPr>
+              <w:pStyle w:val="ListParagraph"/>
+              <w:ind w:left="0"/>
+              <w:jc w:val="center"/>
+              <w:rPr>
+                <w:szCs w:val="26"/>
+              </w:rPr>
+            </w:pPr>
+            <w:r>
+              <w:rPr>
+                <w:szCs w:val="26"/>
+              </w:rPr>
+              <w:t>ID Nhân Viên</w:t>
+            </w:r>
+          </w:p>
+        </w:tc>
+        <w:tc>
+          <w:tcPr>
+            <w:tcW w:w="933" w:type="dxa"/>
+          </w:tcPr>
+          <w:p>
+            <w:pPr>
+              <w:pStyle w:val="ListParagraph"/>
+              <w:ind w:left="0"/>
+              <w:jc w:val="center"/>
+              <w:rPr>
+                <w:szCs w:val="26"/>
+              </w:rPr>
+            </w:pPr>
+          </w:p>
+        </w:tc>
+        <w:tc>
+          <w:tcPr>
+            <w:tcW w:w="971" w:type="dxa"/>
+          </w:tcPr>
+          <w:p>
+            <w:pPr>
+              <w:pStyle w:val="ListParagraph"/>
+              <w:ind w:left="0"/>
+              <w:jc w:val="center"/>
+              <w:rPr>
+                <w:i/>
+                <w:szCs w:val="26"/>
+              </w:rPr>
+            </w:pPr>
+            <w:r>
+              <w:rPr>
+                <w:i/>
+                <w:szCs w:val="26"/>
+              </w:rPr>
+              <w:t>X</w:t>
+            </w:r>
           </w:p>
         </w:tc>
         <w:tc>
@@ -8463,79 +8678,8 @@
           <w:b/>
           <w:szCs w:val="26"/>
         </w:rPr>
-        <w:t>Phiếu Xuất</w:t>
-      </w:r>
-    </w:p>
-    <w:p>
-      <w:pPr>
-        <w:pStyle w:val="ListParagraph"/>
-        <w:ind w:left="1710"/>
-        <w:rPr>
-          <w:szCs w:val="26"/>
-        </w:rPr>
-      </w:pPr>
-      <w:r>
-        <w:rPr>
-          <w:b/>
-          <w:szCs w:val="26"/>
-        </w:rPr>
-        <w:t xml:space="preserve">+ </w:t>
-      </w:r>
-      <w:r>
-        <w:rPr>
-          <w:szCs w:val="26"/>
-        </w:rPr>
-        <w:t>Thuộc tính</w:t>
-      </w:r>
-      <w:r>
-        <w:rPr>
-          <w:b/>
-          <w:szCs w:val="26"/>
-        </w:rPr>
-        <w:t xml:space="preserve"> ID Khách Hàng: </w:t>
-      </w:r>
-      <w:r>
-        <w:rPr>
-          <w:szCs w:val="26"/>
-        </w:rPr>
-        <w:t>thuộc tính này có thể rỗng, vì khách hàng không muốn điề</w:t>
-      </w:r>
-      <w:r>
-        <w:rPr>
-          <w:szCs w:val="26"/>
-        </w:rPr>
-        <w:t>n thông tin</w:t>
-      </w:r>
-    </w:p>
-    <w:p>
-      <w:pPr>
-        <w:pStyle w:val="ListParagraph"/>
-        <w:ind w:left="1710"/>
-        <w:rPr>
-          <w:b/>
-          <w:color w:val="548DD4" w:themeColor="text2" w:themeTint="99"/>
-          <w:szCs w:val="26"/>
-        </w:rPr>
-      </w:pPr>
-    </w:p>
-    <w:p>
-      <w:pPr>
-        <w:rPr>
-          <w:b/>
-          <w:color w:val="548DD4" w:themeColor="text2" w:themeTint="99"/>
-          <w:szCs w:val="26"/>
-        </w:rPr>
-      </w:pPr>
-    </w:p>
-    <w:p>
-      <w:pPr>
-        <w:pStyle w:val="ListParagraph"/>
-        <w:ind w:left="1710"/>
-        <w:rPr>
-          <w:color w:val="548DD4" w:themeColor="text2" w:themeTint="99"/>
-          <w:szCs w:val="26"/>
-        </w:rPr>
-      </w:pPr>
+        <w:t>Chi Tiết Phiếu Xuất</w:t>
+      </w:r>
     </w:p>
     <w:tbl>
       <w:tblPr>
@@ -8716,647 +8860,7 @@
               <w:rPr>
                 <w:szCs w:val="26"/>
               </w:rPr>
-              <w:t>ID</w:t>
-            </w:r>
-          </w:p>
-        </w:tc>
-        <w:tc>
-          <w:tcPr>
-            <w:tcW w:w="933" w:type="dxa"/>
-          </w:tcPr>
-          <w:p>
-            <w:pPr>
-              <w:pStyle w:val="ListParagraph"/>
-              <w:ind w:left="0"/>
-              <w:jc w:val="center"/>
-              <w:rPr>
-                <w:i/>
-                <w:szCs w:val="26"/>
-              </w:rPr>
-            </w:pPr>
-            <w:r>
-              <w:rPr>
-                <w:i/>
-                <w:szCs w:val="26"/>
-              </w:rPr>
-              <w:t>X</w:t>
-            </w:r>
-          </w:p>
-        </w:tc>
-        <w:tc>
-          <w:tcPr>
-            <w:tcW w:w="971" w:type="dxa"/>
-          </w:tcPr>
-          <w:p>
-            <w:pPr>
-              <w:pStyle w:val="ListParagraph"/>
-              <w:ind w:left="0"/>
-              <w:jc w:val="center"/>
-              <w:rPr>
-                <w:szCs w:val="26"/>
-              </w:rPr>
-            </w:pPr>
-          </w:p>
-        </w:tc>
-        <w:tc>
-          <w:tcPr>
-            <w:tcW w:w="823" w:type="dxa"/>
-          </w:tcPr>
-          <w:p>
-            <w:pPr>
-              <w:pStyle w:val="ListParagraph"/>
-              <w:ind w:left="0"/>
-              <w:jc w:val="center"/>
-              <w:rPr>
-                <w:szCs w:val="26"/>
-              </w:rPr>
-            </w:pPr>
-          </w:p>
-        </w:tc>
-        <w:tc>
-          <w:tcPr>
-            <w:tcW w:w="1593" w:type="dxa"/>
-          </w:tcPr>
-          <w:p>
-            <w:pPr>
-              <w:pStyle w:val="ListParagraph"/>
-              <w:ind w:left="0"/>
-              <w:jc w:val="center"/>
-              <w:rPr>
-                <w:szCs w:val="26"/>
-              </w:rPr>
-            </w:pPr>
-            <w:r>
-              <w:rPr>
-                <w:szCs w:val="26"/>
-              </w:rPr>
-              <w:t>Int</w:t>
-            </w:r>
-          </w:p>
-        </w:tc>
-        <w:tc>
-          <w:tcPr>
-            <w:tcW w:w="1080" w:type="dxa"/>
-          </w:tcPr>
-          <w:p>
-            <w:pPr>
-              <w:pStyle w:val="ListParagraph"/>
-              <w:ind w:left="0"/>
-              <w:jc w:val="center"/>
-              <w:rPr>
-                <w:szCs w:val="26"/>
-              </w:rPr>
-            </w:pPr>
-          </w:p>
-        </w:tc>
-      </w:tr>
-      <w:tr>
-        <w:tc>
-          <w:tcPr>
-            <w:tcW w:w="2520" w:type="dxa"/>
-          </w:tcPr>
-          <w:p>
-            <w:pPr>
-              <w:pStyle w:val="ListParagraph"/>
-              <w:ind w:left="0"/>
-              <w:jc w:val="center"/>
-              <w:rPr>
-                <w:szCs w:val="26"/>
-              </w:rPr>
-            </w:pPr>
-            <w:r>
-              <w:rPr>
-                <w:szCs w:val="26"/>
-              </w:rPr>
-              <w:t>ID Khách Hàng</w:t>
-            </w:r>
-          </w:p>
-        </w:tc>
-        <w:tc>
-          <w:tcPr>
-            <w:tcW w:w="933" w:type="dxa"/>
-          </w:tcPr>
-          <w:p>
-            <w:pPr>
-              <w:pStyle w:val="ListParagraph"/>
-              <w:ind w:left="0"/>
-              <w:jc w:val="center"/>
-              <w:rPr>
-                <w:szCs w:val="26"/>
-              </w:rPr>
-            </w:pPr>
-          </w:p>
-        </w:tc>
-        <w:tc>
-          <w:tcPr>
-            <w:tcW w:w="971" w:type="dxa"/>
-          </w:tcPr>
-          <w:p>
-            <w:pPr>
-              <w:pStyle w:val="ListParagraph"/>
-              <w:ind w:left="0"/>
-              <w:jc w:val="center"/>
-              <w:rPr>
-                <w:i/>
-                <w:szCs w:val="26"/>
-              </w:rPr>
-            </w:pPr>
-            <w:r>
-              <w:rPr>
-                <w:i/>
-                <w:szCs w:val="26"/>
-              </w:rPr>
-              <w:t>X</w:t>
-            </w:r>
-          </w:p>
-        </w:tc>
-        <w:tc>
-          <w:tcPr>
-            <w:tcW w:w="823" w:type="dxa"/>
-          </w:tcPr>
-          <w:p>
-            <w:pPr>
-              <w:pStyle w:val="ListParagraph"/>
-              <w:ind w:left="0"/>
-              <w:jc w:val="center"/>
-              <w:rPr>
-                <w:i/>
-                <w:szCs w:val="26"/>
-              </w:rPr>
-            </w:pPr>
-            <w:r>
-              <w:rPr>
-                <w:i/>
-                <w:szCs w:val="26"/>
-              </w:rPr>
-              <w:t>X</w:t>
-            </w:r>
-          </w:p>
-        </w:tc>
-        <w:tc>
-          <w:tcPr>
-            <w:tcW w:w="1593" w:type="dxa"/>
-          </w:tcPr>
-          <w:p>
-            <w:pPr>
-              <w:pStyle w:val="ListParagraph"/>
-              <w:ind w:left="0"/>
-              <w:jc w:val="center"/>
-              <w:rPr>
-                <w:szCs w:val="26"/>
-              </w:rPr>
-            </w:pPr>
-            <w:r>
-              <w:rPr>
-                <w:szCs w:val="26"/>
-              </w:rPr>
-              <w:t>Int</w:t>
-            </w:r>
-          </w:p>
-        </w:tc>
-        <w:tc>
-          <w:tcPr>
-            <w:tcW w:w="1080" w:type="dxa"/>
-          </w:tcPr>
-          <w:p>
-            <w:pPr>
-              <w:pStyle w:val="ListParagraph"/>
-              <w:ind w:left="0"/>
-              <w:jc w:val="center"/>
-              <w:rPr>
-                <w:szCs w:val="26"/>
-              </w:rPr>
-            </w:pPr>
-          </w:p>
-        </w:tc>
-      </w:tr>
-      <w:tr>
-        <w:tc>
-          <w:tcPr>
-            <w:tcW w:w="2520" w:type="dxa"/>
-          </w:tcPr>
-          <w:p>
-            <w:pPr>
-              <w:pStyle w:val="ListParagraph"/>
-              <w:ind w:left="0"/>
-              <w:jc w:val="center"/>
-              <w:rPr>
-                <w:szCs w:val="26"/>
-              </w:rPr>
-            </w:pPr>
-            <w:r>
-              <w:rPr>
-                <w:szCs w:val="26"/>
-              </w:rPr>
               <w:lastRenderedPageBreak/>
-              <w:t>Created at</w:t>
-            </w:r>
-          </w:p>
-        </w:tc>
-        <w:tc>
-          <w:tcPr>
-            <w:tcW w:w="933" w:type="dxa"/>
-          </w:tcPr>
-          <w:p>
-            <w:pPr>
-              <w:pStyle w:val="ListParagraph"/>
-              <w:ind w:left="0"/>
-              <w:jc w:val="center"/>
-              <w:rPr>
-                <w:szCs w:val="26"/>
-              </w:rPr>
-            </w:pPr>
-          </w:p>
-        </w:tc>
-        <w:tc>
-          <w:tcPr>
-            <w:tcW w:w="971" w:type="dxa"/>
-          </w:tcPr>
-          <w:p>
-            <w:pPr>
-              <w:pStyle w:val="ListParagraph"/>
-              <w:ind w:left="0"/>
-              <w:jc w:val="center"/>
-              <w:rPr>
-                <w:szCs w:val="26"/>
-              </w:rPr>
-            </w:pPr>
-          </w:p>
-        </w:tc>
-        <w:tc>
-          <w:tcPr>
-            <w:tcW w:w="823" w:type="dxa"/>
-          </w:tcPr>
-          <w:p>
-            <w:pPr>
-              <w:pStyle w:val="ListParagraph"/>
-              <w:ind w:left="0"/>
-              <w:jc w:val="center"/>
-              <w:rPr>
-                <w:szCs w:val="26"/>
-              </w:rPr>
-            </w:pPr>
-          </w:p>
-        </w:tc>
-        <w:tc>
-          <w:tcPr>
-            <w:tcW w:w="1593" w:type="dxa"/>
-          </w:tcPr>
-          <w:p>
-            <w:pPr>
-              <w:pStyle w:val="ListParagraph"/>
-              <w:ind w:left="0"/>
-              <w:jc w:val="center"/>
-              <w:rPr>
-                <w:szCs w:val="26"/>
-              </w:rPr>
-            </w:pPr>
-            <w:r>
-              <w:rPr>
-                <w:szCs w:val="26"/>
-              </w:rPr>
-              <w:t>Date</w:t>
-            </w:r>
-          </w:p>
-        </w:tc>
-        <w:tc>
-          <w:tcPr>
-            <w:tcW w:w="1080" w:type="dxa"/>
-          </w:tcPr>
-          <w:p>
-            <w:pPr>
-              <w:pStyle w:val="ListParagraph"/>
-              <w:ind w:left="0"/>
-              <w:jc w:val="center"/>
-              <w:rPr>
-                <w:szCs w:val="26"/>
-              </w:rPr>
-            </w:pPr>
-          </w:p>
-        </w:tc>
-      </w:tr>
-      <w:tr>
-        <w:tc>
-          <w:tcPr>
-            <w:tcW w:w="2520" w:type="dxa"/>
-          </w:tcPr>
-          <w:p>
-            <w:pPr>
-              <w:pStyle w:val="ListParagraph"/>
-              <w:ind w:left="0"/>
-              <w:jc w:val="center"/>
-              <w:rPr>
-                <w:szCs w:val="26"/>
-              </w:rPr>
-            </w:pPr>
-            <w:r>
-              <w:rPr>
-                <w:szCs w:val="26"/>
-              </w:rPr>
-              <w:t>ID Nhân Viên</w:t>
-            </w:r>
-          </w:p>
-        </w:tc>
-        <w:tc>
-          <w:tcPr>
-            <w:tcW w:w="933" w:type="dxa"/>
-          </w:tcPr>
-          <w:p>
-            <w:pPr>
-              <w:pStyle w:val="ListParagraph"/>
-              <w:ind w:left="0"/>
-              <w:jc w:val="center"/>
-              <w:rPr>
-                <w:szCs w:val="26"/>
-              </w:rPr>
-            </w:pPr>
-          </w:p>
-        </w:tc>
-        <w:tc>
-          <w:tcPr>
-            <w:tcW w:w="971" w:type="dxa"/>
-          </w:tcPr>
-          <w:p>
-            <w:pPr>
-              <w:pStyle w:val="ListParagraph"/>
-              <w:ind w:left="0"/>
-              <w:jc w:val="center"/>
-              <w:rPr>
-                <w:i/>
-                <w:szCs w:val="26"/>
-              </w:rPr>
-            </w:pPr>
-            <w:r>
-              <w:rPr>
-                <w:i/>
-                <w:szCs w:val="26"/>
-              </w:rPr>
-              <w:t>X</w:t>
-            </w:r>
-          </w:p>
-        </w:tc>
-        <w:tc>
-          <w:tcPr>
-            <w:tcW w:w="823" w:type="dxa"/>
-          </w:tcPr>
-          <w:p>
-            <w:pPr>
-              <w:pStyle w:val="ListParagraph"/>
-              <w:ind w:left="0"/>
-              <w:jc w:val="center"/>
-              <w:rPr>
-                <w:szCs w:val="26"/>
-              </w:rPr>
-            </w:pPr>
-          </w:p>
-        </w:tc>
-        <w:tc>
-          <w:tcPr>
-            <w:tcW w:w="1593" w:type="dxa"/>
-          </w:tcPr>
-          <w:p>
-            <w:pPr>
-              <w:pStyle w:val="ListParagraph"/>
-              <w:ind w:left="0"/>
-              <w:jc w:val="center"/>
-              <w:rPr>
-                <w:szCs w:val="26"/>
-              </w:rPr>
-            </w:pPr>
-            <w:r>
-              <w:rPr>
-                <w:szCs w:val="26"/>
-              </w:rPr>
-              <w:t>Int</w:t>
-            </w:r>
-          </w:p>
-        </w:tc>
-        <w:tc>
-          <w:tcPr>
-            <w:tcW w:w="1080" w:type="dxa"/>
-          </w:tcPr>
-          <w:p>
-            <w:pPr>
-              <w:pStyle w:val="ListParagraph"/>
-              <w:ind w:left="0"/>
-              <w:jc w:val="center"/>
-              <w:rPr>
-                <w:szCs w:val="26"/>
-              </w:rPr>
-            </w:pPr>
-          </w:p>
-        </w:tc>
-      </w:tr>
-    </w:tbl>
-    <w:p>
-      <w:pPr>
-        <w:pStyle w:val="ListParagraph"/>
-        <w:ind w:left="1710"/>
-        <w:rPr>
-          <w:b/>
-          <w:szCs w:val="26"/>
-        </w:rPr>
-      </w:pPr>
-    </w:p>
-    <w:p>
-      <w:pPr>
-        <w:pStyle w:val="ListParagraph"/>
-        <w:numPr>
-          <w:ilvl w:val="2"/>
-          <w:numId w:val="3"/>
-        </w:numPr>
-        <w:rPr>
-          <w:b/>
-          <w:szCs w:val="26"/>
-        </w:rPr>
-      </w:pPr>
-      <w:r>
-        <w:rPr>
-          <w:b/>
-          <w:szCs w:val="26"/>
-        </w:rPr>
-        <w:t>Chi Tiết Phiếu Xuất</w:t>
-      </w:r>
-    </w:p>
-    <w:tbl>
-      <w:tblPr>
-        <w:tblStyle w:val="TableGrid"/>
-        <w:tblW w:w="7920" w:type="dxa"/>
-        <w:tblInd w:w="1548" w:type="dxa"/>
-        <w:tblBorders>
-          <w:top w:val="single" w:sz="12" w:space="0" w:color="auto"/>
-          <w:left w:val="single" w:sz="12" w:space="0" w:color="auto"/>
-          <w:bottom w:val="single" w:sz="12" w:space="0" w:color="auto"/>
-          <w:right w:val="single" w:sz="12" w:space="0" w:color="auto"/>
-        </w:tblBorders>
-        <w:tblLook w:val="04A0" w:firstRow="1" w:lastRow="0" w:firstColumn="1" w:lastColumn="0" w:noHBand="0" w:noVBand="1"/>
-      </w:tblPr>
-      <w:tblGrid>
-        <w:gridCol w:w="2520"/>
-        <w:gridCol w:w="933"/>
-        <w:gridCol w:w="971"/>
-        <w:gridCol w:w="823"/>
-        <w:gridCol w:w="1593"/>
-        <w:gridCol w:w="1080"/>
-      </w:tblGrid>
-      <w:tr>
-        <w:tc>
-          <w:tcPr>
-            <w:tcW w:w="2520" w:type="dxa"/>
-          </w:tcPr>
-          <w:p>
-            <w:pPr>
-              <w:pStyle w:val="ListParagraph"/>
-              <w:ind w:left="0"/>
-              <w:jc w:val="center"/>
-              <w:rPr>
-                <w:b/>
-                <w:szCs w:val="26"/>
-              </w:rPr>
-            </w:pPr>
-            <w:r>
-              <w:rPr>
-                <w:b/>
-                <w:szCs w:val="26"/>
-              </w:rPr>
-              <w:t>Mô tả</w:t>
-            </w:r>
-          </w:p>
-        </w:tc>
-        <w:tc>
-          <w:tcPr>
-            <w:tcW w:w="933" w:type="dxa"/>
-          </w:tcPr>
-          <w:p>
-            <w:pPr>
-              <w:pStyle w:val="ListParagraph"/>
-              <w:ind w:left="0"/>
-              <w:jc w:val="center"/>
-              <w:rPr>
-                <w:b/>
-                <w:szCs w:val="26"/>
-              </w:rPr>
-            </w:pPr>
-            <w:r>
-              <w:rPr>
-                <w:b/>
-                <w:szCs w:val="26"/>
-              </w:rPr>
-              <w:t>Khóa chính</w:t>
-            </w:r>
-          </w:p>
-        </w:tc>
-        <w:tc>
-          <w:tcPr>
-            <w:tcW w:w="971" w:type="dxa"/>
-          </w:tcPr>
-          <w:p>
-            <w:pPr>
-              <w:pStyle w:val="ListParagraph"/>
-              <w:ind w:left="0"/>
-              <w:jc w:val="center"/>
-              <w:rPr>
-                <w:b/>
-                <w:szCs w:val="26"/>
-              </w:rPr>
-            </w:pPr>
-            <w:r>
-              <w:rPr>
-                <w:b/>
-                <w:szCs w:val="26"/>
-              </w:rPr>
-              <w:t>Khóa ngoại</w:t>
-            </w:r>
-          </w:p>
-        </w:tc>
-        <w:tc>
-          <w:tcPr>
-            <w:tcW w:w="823" w:type="dxa"/>
-          </w:tcPr>
-          <w:p>
-            <w:pPr>
-              <w:pStyle w:val="ListParagraph"/>
-              <w:ind w:left="0"/>
-              <w:jc w:val="center"/>
-              <w:rPr>
-                <w:b/>
-                <w:szCs w:val="26"/>
-              </w:rPr>
-            </w:pPr>
-            <w:r>
-              <w:rPr>
-                <w:b/>
-                <w:szCs w:val="26"/>
-              </w:rPr>
-              <w:t>Rỗng         (null)</w:t>
-            </w:r>
-          </w:p>
-        </w:tc>
-        <w:tc>
-          <w:tcPr>
-            <w:tcW w:w="1593" w:type="dxa"/>
-          </w:tcPr>
-          <w:p>
-            <w:pPr>
-              <w:pStyle w:val="ListParagraph"/>
-              <w:ind w:left="0"/>
-              <w:jc w:val="center"/>
-              <w:rPr>
-                <w:b/>
-                <w:szCs w:val="26"/>
-              </w:rPr>
-            </w:pPr>
-            <w:r>
-              <w:rPr>
-                <w:b/>
-                <w:szCs w:val="26"/>
-              </w:rPr>
-              <w:t>Kiểu dữ liệu</w:t>
-            </w:r>
-          </w:p>
-        </w:tc>
-        <w:tc>
-          <w:tcPr>
-            <w:tcW w:w="1080" w:type="dxa"/>
-          </w:tcPr>
-          <w:p>
-            <w:pPr>
-              <w:pStyle w:val="ListParagraph"/>
-              <w:ind w:left="0"/>
-              <w:jc w:val="center"/>
-              <w:rPr>
-                <w:b/>
-                <w:szCs w:val="26"/>
-              </w:rPr>
-            </w:pPr>
-            <w:r>
-              <w:rPr>
-                <w:b/>
-                <w:szCs w:val="26"/>
-              </w:rPr>
-              <w:t>Kích thước</w:t>
-            </w:r>
-          </w:p>
-        </w:tc>
-      </w:tr>
-      <w:tr>
-        <w:tc>
-          <w:tcPr>
-            <w:tcW w:w="2520" w:type="dxa"/>
-          </w:tcPr>
-          <w:p>
-            <w:pPr>
-              <w:pStyle w:val="ListParagraph"/>
-              <w:ind w:left="0"/>
-              <w:jc w:val="center"/>
-              <w:rPr>
-                <w:szCs w:val="26"/>
-              </w:rPr>
-            </w:pPr>
-            <w:r>
-              <w:rPr>
-                <w:szCs w:val="26"/>
-              </w:rPr>
               <w:t>ID Phiếu Xuất</w:t>
             </w:r>
           </w:p>
@@ -11608,7 +11112,7 @@
 </file>
 
 <file path=customXml/itemProps1.xml><?xml version="1.0" encoding="utf-8"?>
-<ds:datastoreItem xmlns:ds="http://schemas.openxmlformats.org/officeDocument/2006/customXml" ds:itemID="{8CDBB277-6EFA-47EF-B0E5-D27BE942D8A6}">
+<ds:datastoreItem xmlns:ds="http://schemas.openxmlformats.org/officeDocument/2006/customXml" ds:itemID="{A5AAB6EF-283F-4B9D-B716-BCC7159A97AE}">
   <ds:schemaRefs>
     <ds:schemaRef ds:uri="http://schemas.openxmlformats.org/officeDocument/2006/bibliography"/>
   </ds:schemaRefs>

</xml_diff>